<commit_message>
- Completed up to section 3 Added 'paper links.txt' with paper citations and links
</commit_message>
<xml_diff>
--- a/David/0-David-Final-Report.docx
+++ b/David/0-David-Final-Report.docx
@@ -1042,119 +1042,14 @@
           <w:rFonts w:ascii="Times New Roman" w:eastAsia="Times New Roman" w:hAnsi="Times New Roman" w:cs="Times New Roman"/>
           <w:iCs/>
         </w:rPr>
-        <w:t xml:space="preserve"> and r</w:t>
-      </w:r>
-      <w:r>
-        <w:rPr>
-          <w:rFonts w:ascii="Times New Roman" w:eastAsia="Times New Roman" w:hAnsi="Times New Roman" w:cs="Times New Roman"/>
-          <w:iCs/>
-        </w:rPr>
-        <w:t xml:space="preserve">equired </w:t>
-      </w:r>
-      <w:r>
-        <w:rPr>
-          <w:rFonts w:ascii="Times New Roman" w:eastAsia="Times New Roman" w:hAnsi="Times New Roman" w:cs="Times New Roman"/>
-          <w:iCs/>
-        </w:rPr>
-        <w:t>s</w:t>
-      </w:r>
-      <w:r>
-        <w:rPr>
-          <w:rFonts w:ascii="Times New Roman" w:eastAsia="Times New Roman" w:hAnsi="Times New Roman" w:cs="Times New Roman"/>
-          <w:iCs/>
-        </w:rPr>
-        <w:t xml:space="preserve">upplementary </w:t>
-      </w:r>
-      <w:r>
-        <w:rPr>
-          <w:rFonts w:ascii="Times New Roman" w:eastAsia="Times New Roman" w:hAnsi="Times New Roman" w:cs="Times New Roman"/>
-          <w:iCs/>
-        </w:rPr>
-        <w:t>g</w:t>
-      </w:r>
-      <w:r>
-        <w:rPr>
-          <w:rFonts w:ascii="Times New Roman" w:eastAsia="Times New Roman" w:hAnsi="Times New Roman" w:cs="Times New Roman"/>
-          <w:iCs/>
-        </w:rPr>
-        <w:t>raph/</w:t>
-      </w:r>
-      <w:r>
-        <w:rPr>
-          <w:rFonts w:ascii="Times New Roman" w:eastAsia="Times New Roman" w:hAnsi="Times New Roman" w:cs="Times New Roman"/>
-          <w:iCs/>
-        </w:rPr>
-        <w:t>t</w:t>
-      </w:r>
-      <w:r>
-        <w:rPr>
-          <w:rFonts w:ascii="Times New Roman" w:eastAsia="Times New Roman" w:hAnsi="Times New Roman" w:cs="Times New Roman"/>
-          <w:iCs/>
-        </w:rPr>
-        <w:t>able</w:t>
-      </w:r>
-      <w:r>
-        <w:rPr>
-          <w:rFonts w:ascii="Times New Roman" w:eastAsia="Times New Roman" w:hAnsi="Times New Roman" w:cs="Times New Roman"/>
-          <w:iCs/>
-        </w:rPr>
-        <w:t xml:space="preserve"> </w:t>
-      </w:r>
-      <w:r>
-        <w:rPr>
-          <w:rFonts w:ascii="Times New Roman" w:eastAsia="Times New Roman" w:hAnsi="Times New Roman" w:cs="Times New Roman"/>
-          <w:i/>
-        </w:rPr>
-        <w:t>(</w:t>
-      </w:r>
-      <w:r>
-        <w:rPr>
-          <w:rFonts w:ascii="Times New Roman" w:eastAsia="Times New Roman" w:hAnsi="Times New Roman" w:cs="Times New Roman"/>
-          <w:i/>
-        </w:rPr>
-        <w:t>include histogram</w:t>
-      </w:r>
-      <w:r>
-        <w:rPr>
-          <w:rFonts w:ascii="Times New Roman" w:eastAsia="Times New Roman" w:hAnsi="Times New Roman" w:cs="Times New Roman"/>
-          <w:i/>
-        </w:rPr>
-        <w:t xml:space="preserve"> f</w:t>
-      </w:r>
-      <w:r>
-        <w:rPr>
-          <w:rFonts w:ascii="Times New Roman" w:eastAsia="Times New Roman" w:hAnsi="Times New Roman" w:cs="Times New Roman"/>
-          <w:i/>
-        </w:rPr>
-        <w:t>or correlation/comparison of means RQs</w:t>
-      </w:r>
-      <w:r>
-        <w:rPr>
-          <w:rFonts w:ascii="Times New Roman" w:eastAsia="Times New Roman" w:hAnsi="Times New Roman" w:cs="Times New Roman"/>
-          <w:i/>
-        </w:rPr>
-        <w:t xml:space="preserve">, </w:t>
-      </w:r>
-      <w:r>
-        <w:rPr>
-          <w:rFonts w:ascii="Times New Roman" w:eastAsia="Times New Roman" w:hAnsi="Times New Roman" w:cs="Times New Roman"/>
-          <w:i/>
-        </w:rPr>
-        <w:t>include contingency table</w:t>
-      </w:r>
-      <w:r>
-        <w:rPr>
-          <w:rFonts w:ascii="Times New Roman" w:eastAsia="Times New Roman" w:hAnsi="Times New Roman" w:cs="Times New Roman"/>
-          <w:i/>
-        </w:rPr>
-        <w:t xml:space="preserve"> f</w:t>
-      </w:r>
-      <w:r>
-        <w:rPr>
-          <w:rFonts w:ascii="Times New Roman" w:eastAsia="Times New Roman" w:hAnsi="Times New Roman" w:cs="Times New Roman"/>
-          <w:i/>
-        </w:rPr>
-        <w:t xml:space="preserve">or comparison of proportions </w:t>
+        <w:t xml:space="preserve"> and required supplementary graph/table </w:t>
+      </w:r>
+      <w:r>
+        <w:rPr>
+          <w:rFonts w:ascii="Times New Roman" w:eastAsia="Times New Roman" w:hAnsi="Times New Roman" w:cs="Times New Roman"/>
+          <w:i/>
+        </w:rPr>
+        <w:t xml:space="preserve">(include histogram for correlation/comparison of means RQs, include contingency table for comparison of proportions </w:t>
       </w:r>
       <w:r>
         <w:rPr>
@@ -1818,12 +1713,14 @@
         </w:rPr>
         <w:t xml:space="preserve">1. </w:t>
       </w:r>
+      <w:bookmarkStart w:id="0" w:name="OLE_LINK3"/>
       <w:r>
         <w:rPr>
           <w:rFonts w:ascii="Times New Roman" w:eastAsia="Times New Roman" w:hAnsi="Times New Roman" w:cs="Times New Roman"/>
         </w:rPr>
         <w:t>Introduction</w:t>
       </w:r>
+      <w:bookmarkEnd w:id="0"/>
     </w:p>
     <w:p>
       <w:pPr>
@@ -3078,7 +2975,6 @@
         <w:rPr>
           <w:rFonts w:ascii="Times New Roman" w:eastAsia="Times New Roman" w:hAnsi="Times New Roman" w:cs="Times New Roman"/>
         </w:rPr>
-        <w:lastRenderedPageBreak/>
         <w:t>Statistical test used to test the hypotheses and output</w:t>
       </w:r>
       <w:r>
@@ -4367,6 +4263,26 @@
           <w:rFonts w:ascii="Times New Roman" w:eastAsia="Times New Roman" w:hAnsi="Times New Roman" w:cs="Times New Roman"/>
         </w:rPr>
         <w:t xml:space="preserve"> log output. </w:t>
+      </w:r>
+    </w:p>
+    <w:p>
+      <w:pPr>
+        <w:rPr>
+          <w:rFonts w:ascii="Times New Roman" w:eastAsia="Times New Roman" w:hAnsi="Times New Roman" w:cs="Times New Roman"/>
+        </w:rPr>
+      </w:pPr>
+    </w:p>
+    <w:p>
+      <w:pPr>
+        <w:rPr>
+          <w:rFonts w:ascii="Times New Roman" w:eastAsia="Times New Roman" w:hAnsi="Times New Roman" w:cs="Times New Roman"/>
+        </w:rPr>
+      </w:pPr>
+      <w:r>
+        <w:rPr>
+          <w:rFonts w:ascii="Times New Roman" w:eastAsia="Times New Roman" w:hAnsi="Times New Roman" w:cs="Times New Roman"/>
+        </w:rPr>
+        <w:t>Introduction</w:t>
       </w:r>
     </w:p>
     <w:p>

</xml_diff>

<commit_message>
My contribution to the word document towards the final project documentation. In it is updated to the visualisation part of the documents.
</commit_message>
<xml_diff>
--- a/David/0-David-Final-Report.docx
+++ b/David/0-David-Final-Report.docx
@@ -1660,29 +1660,7 @@
           <w:sz w:val="24"/>
           <w:shd w:fill="auto" w:val="clear"/>
         </w:rPr>
-        <w:t xml:space="preserve"> group</w:t>
-      </w:r>
-      <w:r>
-        <w:rPr>
-          <w:rFonts w:ascii="Times New Roman" w:hAnsi="Times New Roman" w:cs="Times New Roman" w:eastAsia="Times New Roman"/>
-          <w:color w:val="auto"/>
-          <w:spacing w:val="0"/>
-          <w:position w:val="0"/>
-          <w:sz w:val="24"/>
-          <w:shd w:fill="auto" w:val="clear"/>
-        </w:rPr>
-        <w:t xml:space="preserve">’</w:t>
-      </w:r>
-      <w:r>
-        <w:rPr>
-          <w:rFonts w:ascii="Times New Roman" w:hAnsi="Times New Roman" w:cs="Times New Roman" w:eastAsia="Times New Roman"/>
-          <w:color w:val="auto"/>
-          <w:spacing w:val="0"/>
-          <w:position w:val="0"/>
-          <w:sz w:val="24"/>
-          <w:shd w:fill="auto" w:val="clear"/>
-        </w:rPr>
-        <w:t xml:space="preserve">s experience at 7COM1079</w:t>
+        <w:t xml:space="preserve"> group’s experience at 7COM1079</w:t>
       </w:r>
     </w:p>
     <w:p>
@@ -3861,29 +3839,7 @@
           <w:sz w:val="24"/>
           <w:shd w:fill="auto" w:val="clear"/>
         </w:rPr>
-        <w:t xml:space="preserve"> group</w:t>
-      </w:r>
-      <w:r>
-        <w:rPr>
-          <w:rFonts w:ascii="Times New Roman" w:hAnsi="Times New Roman" w:cs="Times New Roman" w:eastAsia="Times New Roman"/>
-          <w:color w:val="auto"/>
-          <w:spacing w:val="0"/>
-          <w:position w:val="0"/>
-          <w:sz w:val="24"/>
-          <w:shd w:fill="auto" w:val="clear"/>
-        </w:rPr>
-        <w:t xml:space="preserve">’</w:t>
-      </w:r>
-      <w:r>
-        <w:rPr>
-          <w:rFonts w:ascii="Times New Roman" w:hAnsi="Times New Roman" w:cs="Times New Roman" w:eastAsia="Times New Roman"/>
-          <w:color w:val="auto"/>
-          <w:spacing w:val="0"/>
-          <w:position w:val="0"/>
-          <w:sz w:val="24"/>
-          <w:shd w:fill="auto" w:val="clear"/>
-        </w:rPr>
-        <w:t xml:space="preserve">s experience at 7COM1079</w:t>
+        <w:t xml:space="preserve"> group’s experience at 7COM1079</w:t>
       </w:r>
     </w:p>
     <w:p>
@@ -5148,7 +5104,7 @@
       <w:pPr>
         <w:spacing w:before="0" w:after="0" w:line="240"/>
         <w:ind w:right="0" w:left="0" w:firstLine="0"/>
-        <w:jc w:val="both"/>
+        <w:jc w:val="left"/>
         <w:rPr>
           <w:rFonts w:ascii="Times New Roman" w:hAnsi="Times New Roman" w:cs="Times New Roman" w:eastAsia="Times New Roman"/>
           <w:b/>
@@ -5176,7 +5132,7 @@
       <w:pPr>
         <w:spacing w:before="0" w:after="0" w:line="240"/>
         <w:ind w:right="0" w:left="0" w:firstLine="0"/>
-        <w:jc w:val="both"/>
+        <w:jc w:val="left"/>
         <w:rPr>
           <w:rFonts w:ascii="Times New Roman" w:hAnsi="Times New Roman" w:cs="Times New Roman" w:eastAsia="Times New Roman"/>
           <w:color w:val="auto"/>
@@ -5203,112 +5159,71 @@
       <w:pPr>
         <w:spacing w:before="0" w:after="0" w:line="240"/>
         <w:ind w:right="0" w:left="0" w:firstLine="0"/>
-        <w:jc w:val="both"/>
-        <w:rPr>
-          <w:rFonts w:ascii="Times New Roman" w:hAnsi="Times New Roman" w:cs="Times New Roman" w:eastAsia="Times New Roman"/>
-          <w:color w:val="auto"/>
-          <w:spacing w:val="0"/>
-          <w:position w:val="0"/>
-          <w:sz w:val="24"/>
-          <w:shd w:fill="auto" w:val="clear"/>
-        </w:rPr>
-      </w:pPr>
-      <w:r>
-        <w:rPr>
-          <w:rFonts w:ascii="Times New Roman" w:hAnsi="Times New Roman" w:cs="Times New Roman" w:eastAsia="Times New Roman"/>
-          <w:color w:val="auto"/>
-          <w:spacing w:val="0"/>
-          <w:position w:val="0"/>
-          <w:sz w:val="24"/>
-          <w:shd w:fill="auto" w:val="clear"/>
-        </w:rPr>
-        <w:tab/>
-      </w:r>
-      <w:r>
-        <w:rPr>
-          <w:rFonts w:ascii="Times New Roman" w:hAnsi="Times New Roman" w:cs="Times New Roman" w:eastAsia="Times New Roman"/>
-          <w:color w:val="auto"/>
-          <w:spacing w:val="0"/>
-          <w:position w:val="0"/>
-          <w:sz w:val="24"/>
-          <w:shd w:fill="auto" w:val="clear"/>
-        </w:rPr>
-        <w:t xml:space="preserve">Shaped by Atlantic meridional circulation,urbanization, as well as long-term climatic </w:t>
-        <w:tab/>
-        <w:t xml:space="preserve">shifts, London weather has been showing substantial changes for some seasons </w:t>
-      </w:r>
-      <w:r>
-        <w:rPr>
-          <w:rFonts w:ascii="Times New Roman" w:hAnsi="Times New Roman" w:cs="Times New Roman" w:eastAsia="Times New Roman"/>
-          <w:color w:val="auto"/>
-          <w:spacing w:val="0"/>
-          <w:position w:val="0"/>
-          <w:sz w:val="24"/>
-          <w:shd w:fill="auto" w:val="clear"/>
-        </w:rPr>
-        <w:t xml:space="preserve">and </w:t>
-        <w:tab/>
-        <w:t xml:space="preserve">years. </w:t>
-      </w:r>
-      <w:r>
-        <w:rPr>
-          <w:rFonts w:ascii="Times New Roman" w:hAnsi="Times New Roman" w:cs="Times New Roman" w:eastAsia="Times New Roman"/>
-          <w:color w:val="auto"/>
-          <w:spacing w:val="0"/>
-          <w:position w:val="0"/>
-          <w:sz w:val="24"/>
-          <w:shd w:fill="auto" w:val="clear"/>
-        </w:rPr>
-        <w:t xml:space="preserve">Although extensive climatic analyses have been done at the national </w:t>
-        <w:tab/>
-      </w:r>
-      <w:r>
-        <w:rPr>
-          <w:rFonts w:ascii="Times New Roman" w:hAnsi="Times New Roman" w:cs="Times New Roman" w:eastAsia="Times New Roman"/>
-          <w:color w:val="auto"/>
-          <w:spacing w:val="0"/>
-          <w:position w:val="0"/>
-          <w:sz w:val="24"/>
-          <w:shd w:fill="auto" w:val="clear"/>
-        </w:rPr>
+        <w:jc w:val="left"/>
+        <w:rPr>
+          <w:rFonts w:ascii="Times New Roman" w:hAnsi="Times New Roman" w:cs="Times New Roman" w:eastAsia="Times New Roman"/>
+          <w:color w:val="auto"/>
+          <w:spacing w:val="0"/>
+          <w:position w:val="0"/>
+          <w:sz w:val="24"/>
+          <w:shd w:fill="auto" w:val="clear"/>
+        </w:rPr>
+      </w:pPr>
+      <w:r>
+        <w:rPr>
+          <w:rFonts w:ascii="Times New Roman" w:hAnsi="Times New Roman" w:cs="Times New Roman" w:eastAsia="Times New Roman"/>
+          <w:color w:val="auto"/>
+          <w:spacing w:val="0"/>
+          <w:position w:val="0"/>
+          <w:sz w:val="24"/>
+          <w:shd w:fill="auto" w:val="clear"/>
+        </w:rPr>
+        <w:tab/>
+        <w:t xml:space="preserve">Shaped by Atlantic meridional circulation,urbanization, as well as long-term </w:t>
+        <w:tab/>
+        <w:t xml:space="preserve">climatic </w:t>
+        <w:tab/>
+        <w:t xml:space="preserve">shifts, London weather has been showing substantial changes for </w:t>
+        <w:tab/>
+        <w:t xml:space="preserve">some seasons and </w:t>
+        <w:tab/>
+        <w:t xml:space="preserve">years. Although extensive climatic analyses have been </w:t>
+        <w:tab/>
+        <w:t xml:space="preserve">done at the national </w:t>
+        <w:tab/>
         <w:t xml:space="preserve">level, </w:t>
         <w:tab/>
-        <w:t xml:space="preserve">there remain  limited city-specific evaluation of how London's u</w:t>
-      </w:r>
-      <w:r>
-        <w:rPr>
-          <w:rFonts w:ascii="Times New Roman" w:hAnsi="Times New Roman" w:cs="Times New Roman" w:eastAsia="Times New Roman"/>
-          <w:color w:val="auto"/>
-          <w:spacing w:val="0"/>
-          <w:position w:val="0"/>
-          <w:sz w:val="24"/>
-          <w:shd w:fill="auto" w:val="clear"/>
-        </w:rPr>
-        <w:t xml:space="preserve">nique urban </w:t>
-        <w:tab/>
-        <w:t xml:space="preserve">environment interconnect with regional climate drivers to determine local </w:t>
-        <w:tab/>
-        <w:t xml:space="preserve">temperature, precipitation, and extreme weather conditions. Not having localized </w:t>
-        <w:tab/>
-        <w:t xml:space="preserve">understanding result in challenges such as accurate forecasting, risk assessment, and </w:t>
-        <w:tab/>
-        <w:t xml:space="preserve">planning. The problem is that at the city scale, key features of London weather </w:t>
-        <w:tab/>
-        <w:t xml:space="preserve">such as  seasonal precipitation patterns, temperature fluctuation, and the frequency of </w:t>
-        <w:tab/>
-        <w:t xml:space="preserve">extremes vents are not adequately quantified. This has made it difficult for policy </w:t>
-        <w:tab/>
-      </w:r>
-      <w:r>
-        <w:rPr>
-          <w:rFonts w:ascii="Times New Roman" w:hAnsi="Times New Roman" w:cs="Times New Roman" w:eastAsia="Times New Roman"/>
-          <w:color w:val="auto"/>
-          <w:spacing w:val="0"/>
-          <w:position w:val="0"/>
-          <w:sz w:val="24"/>
-          <w:shd w:fill="auto" w:val="clear"/>
-        </w:rPr>
-        <w:t xml:space="preserve">makers, infrastructure designers and environmental managers to get evidence based </w:t>
+        <w:t xml:space="preserve">there remain  limited city-specific evaluation of </w:t>
+        <w:tab/>
+        <w:t xml:space="preserve">how London's unique urban </w:t>
+        <w:tab/>
+        <w:t xml:space="preserve">environment interconnect with regional climate </w:t>
+        <w:tab/>
+        <w:t xml:space="preserve">drivers to determine local </w:t>
+        <w:tab/>
+        <w:t xml:space="preserve">temperature, precipitation, and extreme weather </w:t>
+        <w:tab/>
+        <w:t xml:space="preserve">conditions. Not having localized </w:t>
+        <w:tab/>
+        <w:t xml:space="preserve">understanding result in challenges such as </w:t>
+        <w:tab/>
+        <w:t xml:space="preserve">accurate forecasting, risk assessment, and </w:t>
+        <w:tab/>
+        <w:t xml:space="preserve">planning. The problem is that at the </w:t>
+        <w:tab/>
+        <w:t xml:space="preserve">city scale, key features of London weather </w:t>
+        <w:tab/>
+        <w:t xml:space="preserve">such as  seasonal precipitation </w:t>
+        <w:tab/>
+        <w:t xml:space="preserve">patterns, temperature fluctuation, and the frequency of </w:t>
+        <w:tab/>
+        <w:t xml:space="preserve">extremes vents are not </w:t>
+        <w:tab/>
+        <w:t xml:space="preserve">adequately quantified. This has made it difficult for policy </w:t>
+        <w:tab/>
+        <w:t xml:space="preserve">makers, infrastructure </w:t>
+        <w:tab/>
+        <w:t xml:space="preserve">designers and environmental managers to get evidence based </w:t>
         <w:tab/>
         <w:t xml:space="preserve">decision.</w:t>
       </w:r>
@@ -5317,50 +5232,29 @@
       <w:pPr>
         <w:spacing w:before="0" w:after="0" w:line="240"/>
         <w:ind w:right="0" w:left="0" w:firstLine="0"/>
-        <w:jc w:val="both"/>
-        <w:rPr>
-          <w:rFonts w:ascii="Times New Roman" w:hAnsi="Times New Roman" w:cs="Times New Roman" w:eastAsia="Times New Roman"/>
-          <w:color w:val="auto"/>
-          <w:spacing w:val="0"/>
-          <w:position w:val="0"/>
-          <w:sz w:val="24"/>
-          <w:shd w:fill="auto" w:val="clear"/>
-        </w:rPr>
-      </w:pPr>
-      <w:r>
-        <w:rPr>
-          <w:rFonts w:ascii="Times New Roman" w:hAnsi="Times New Roman" w:cs="Times New Roman" w:eastAsia="Times New Roman"/>
-          <w:color w:val="auto"/>
-          <w:spacing w:val="0"/>
-          <w:position w:val="0"/>
-          <w:sz w:val="24"/>
-          <w:shd w:fill="auto" w:val="clear"/>
-        </w:rPr>
-        <w:tab/>
-      </w:r>
-      <w:r>
-        <w:rPr>
-          <w:rFonts w:ascii="Times New Roman" w:hAnsi="Times New Roman" w:cs="Times New Roman" w:eastAsia="Times New Roman"/>
-          <w:color w:val="auto"/>
-          <w:spacing w:val="0"/>
-          <w:position w:val="0"/>
-          <w:sz w:val="24"/>
-          <w:shd w:fill="auto" w:val="clear"/>
-        </w:rPr>
+        <w:jc w:val="left"/>
+        <w:rPr>
+          <w:rFonts w:ascii="Times New Roman" w:hAnsi="Times New Roman" w:cs="Times New Roman" w:eastAsia="Times New Roman"/>
+          <w:color w:val="auto"/>
+          <w:spacing w:val="0"/>
+          <w:position w:val="0"/>
+          <w:sz w:val="24"/>
+          <w:shd w:fill="auto" w:val="clear"/>
+        </w:rPr>
+      </w:pPr>
+      <w:r>
+        <w:rPr>
+          <w:rFonts w:ascii="Times New Roman" w:hAnsi="Times New Roman" w:cs="Times New Roman" w:eastAsia="Times New Roman"/>
+          <w:color w:val="auto"/>
+          <w:spacing w:val="0"/>
+          <w:position w:val="0"/>
+          <w:sz w:val="24"/>
+          <w:shd w:fill="auto" w:val="clear"/>
+        </w:rPr>
+        <w:tab/>
         <w:t xml:space="preserve">Having a proper understanding of weather patterns is crucial for managing </w:t>
         <w:tab/>
-        <w:t xml:space="preserve">storm-</w:t>
-      </w:r>
-      <w:r>
-        <w:rPr>
-          <w:rFonts w:ascii="Times New Roman" w:hAnsi="Times New Roman" w:cs="Times New Roman" w:eastAsia="Times New Roman"/>
-          <w:color w:val="auto"/>
-          <w:spacing w:val="0"/>
-          <w:position w:val="0"/>
-          <w:sz w:val="24"/>
-          <w:shd w:fill="auto" w:val="clear"/>
-        </w:rPr>
-        <w:t xml:space="preserve">water systems, planning flood defenses, and preparing for heatwaves, or </w:t>
+        <w:t xml:space="preserve">storm-water systems, planning flood defenses, and preparing for heatwaves, or </w:t>
         <w:tab/>
         <w:t xml:space="preserve">prolonged wet periods in a densely populated global city like London with critical </w:t>
         <w:tab/>
@@ -5373,7 +5267,7 @@
       <w:pPr>
         <w:spacing w:before="0" w:after="0" w:line="240"/>
         <w:ind w:right="0" w:left="0" w:firstLine="0"/>
-        <w:jc w:val="both"/>
+        <w:jc w:val="left"/>
         <w:rPr>
           <w:rFonts w:ascii="Times New Roman" w:hAnsi="Times New Roman" w:cs="Times New Roman" w:eastAsia="Times New Roman"/>
           <w:b/>
@@ -5396,9 +5290,13 @@
         <w:tab/>
         <w:t xml:space="preserve">Additionally,a comprehensive understanding of London's weather supports </w:t>
         <w:tab/>
-        <w:t xml:space="preserve">economic and risk planning. Weather affects economic productivity, public health, </w:t>
-        <w:tab/>
-        <w:t xml:space="preserve">tourism . An extreme rainfall events, for instance can disrupt mobility; heatwaves </w:t>
+        <w:t xml:space="preserve">economic and risk planning. Weather affects economic productivity, public </w:t>
+        <w:tab/>
+        <w:t xml:space="preserve">health, </w:t>
+        <w:tab/>
+        <w:t xml:space="preserve">tourism . An extreme rainfall events, for instance can disrupt mobility; </w:t>
+        <w:tab/>
+        <w:t xml:space="preserve">heatwaves </w:t>
         <w:tab/>
         <w:t xml:space="preserve">impact health and energy demand</w:t>
       </w:r>
@@ -5419,23 +5317,23 @@
       <w:pPr>
         <w:spacing w:before="0" w:after="0" w:line="240"/>
         <w:ind w:right="0" w:left="0" w:firstLine="0"/>
-        <w:jc w:val="both"/>
-        <w:rPr>
-          <w:rFonts w:ascii="Times New Roman" w:hAnsi="Times New Roman" w:cs="Times New Roman" w:eastAsia="Times New Roman"/>
-          <w:b/>
-          <w:color w:val="auto"/>
-          <w:spacing w:val="0"/>
-          <w:position w:val="0"/>
-          <w:sz w:val="24"/>
-          <w:shd w:fill="auto" w:val="clear"/>
-        </w:rPr>
-      </w:pPr>
-    </w:p>
-    <w:p>
-      <w:pPr>
-        <w:spacing w:before="0" w:after="0" w:line="240"/>
-        <w:ind w:right="0" w:left="0" w:firstLine="0"/>
-        <w:jc w:val="both"/>
+        <w:jc w:val="left"/>
+        <w:rPr>
+          <w:rFonts w:ascii="Times New Roman" w:hAnsi="Times New Roman" w:cs="Times New Roman" w:eastAsia="Times New Roman"/>
+          <w:b/>
+          <w:color w:val="auto"/>
+          <w:spacing w:val="0"/>
+          <w:position w:val="0"/>
+          <w:sz w:val="24"/>
+          <w:shd w:fill="auto" w:val="clear"/>
+        </w:rPr>
+      </w:pPr>
+    </w:p>
+    <w:p>
+      <w:pPr>
+        <w:spacing w:before="0" w:after="0" w:line="240"/>
+        <w:ind w:right="0" w:left="0" w:firstLine="0"/>
+        <w:jc w:val="left"/>
         <w:rPr>
           <w:rFonts w:ascii="Times New Roman" w:hAnsi="Times New Roman" w:cs="Times New Roman" w:eastAsia="Times New Roman"/>
           <w:b/>
@@ -5463,64 +5361,58 @@
       <w:pPr>
         <w:spacing w:before="0" w:after="0" w:line="240"/>
         <w:ind w:right="0" w:left="0" w:firstLine="0"/>
-        <w:jc w:val="both"/>
-        <w:rPr>
-          <w:rFonts w:ascii="Times New Roman" w:hAnsi="Times New Roman" w:cs="Times New Roman" w:eastAsia="Times New Roman"/>
-          <w:color w:val="auto"/>
-          <w:spacing w:val="0"/>
-          <w:position w:val="0"/>
-          <w:sz w:val="24"/>
-          <w:shd w:fill="auto" w:val="clear"/>
-        </w:rPr>
-      </w:pPr>
-      <w:r>
-        <w:rPr>
-          <w:rFonts w:ascii="Times New Roman" w:hAnsi="Times New Roman" w:cs="Times New Roman" w:eastAsia="Times New Roman"/>
-          <w:color w:val="auto"/>
-          <w:spacing w:val="0"/>
-          <w:position w:val="0"/>
-          <w:sz w:val="24"/>
-          <w:shd w:fill="auto" w:val="clear"/>
-        </w:rPr>
-        <w:tab/>
-        <w:t xml:space="preserve">Our dataset is DS_134 which is the London Weather Data ( London_weather.csv ).</w:t>
-      </w:r>
-    </w:p>
-    <w:p>
-      <w:pPr>
-        <w:spacing w:before="0" w:after="0" w:line="240"/>
-        <w:ind w:right="0" w:left="0" w:firstLine="0"/>
-        <w:jc w:val="both"/>
-        <w:rPr>
-          <w:rFonts w:ascii="Times New Roman" w:hAnsi="Times New Roman" w:cs="Times New Roman" w:eastAsia="Times New Roman"/>
-          <w:color w:val="auto"/>
-          <w:spacing w:val="0"/>
-          <w:position w:val="0"/>
-          <w:sz w:val="24"/>
-          <w:shd w:fill="auto" w:val="clear"/>
-        </w:rPr>
-      </w:pPr>
-      <w:r>
-        <w:rPr>
-          <w:rFonts w:ascii="Times New Roman" w:hAnsi="Times New Roman" w:cs="Times New Roman" w:eastAsia="Times New Roman"/>
-          <w:color w:val="auto"/>
-          <w:spacing w:val="0"/>
-          <w:position w:val="0"/>
-          <w:sz w:val="24"/>
-          <w:shd w:fill="auto" w:val="clear"/>
-        </w:rPr>
-        <w:tab/>
-      </w:r>
-      <w:r>
-        <w:rPr>
-          <w:rFonts w:ascii="Times New Roman" w:hAnsi="Times New Roman" w:cs="Times New Roman" w:eastAsia="Times New Roman"/>
-          <w:color w:val="auto"/>
-          <w:spacing w:val="0"/>
-          <w:position w:val="0"/>
-          <w:sz w:val="24"/>
-          <w:shd w:fill="auto" w:val="clear"/>
-        </w:rPr>
-        <w:t xml:space="preserve">It has fifteen thousand,three hundred and forty-one observations(or rows), with each </w:t>
+        <w:jc w:val="left"/>
+        <w:rPr>
+          <w:rFonts w:ascii="Times New Roman" w:hAnsi="Times New Roman" w:cs="Times New Roman" w:eastAsia="Times New Roman"/>
+          <w:color w:val="auto"/>
+          <w:spacing w:val="0"/>
+          <w:position w:val="0"/>
+          <w:sz w:val="24"/>
+          <w:shd w:fill="auto" w:val="clear"/>
+        </w:rPr>
+      </w:pPr>
+      <w:r>
+        <w:rPr>
+          <w:rFonts w:ascii="Times New Roman" w:hAnsi="Times New Roman" w:cs="Times New Roman" w:eastAsia="Times New Roman"/>
+          <w:color w:val="auto"/>
+          <w:spacing w:val="0"/>
+          <w:position w:val="0"/>
+          <w:sz w:val="24"/>
+          <w:shd w:fill="auto" w:val="clear"/>
+        </w:rPr>
+        <w:tab/>
+        <w:t xml:space="preserve">Our dataset is DS_134 which is the London Weather Data </w:t>
+        <w:tab/>
+        <w:t xml:space="preserve">( London_weather.csv ).</w:t>
+      </w:r>
+    </w:p>
+    <w:p>
+      <w:pPr>
+        <w:spacing w:before="0" w:after="0" w:line="240"/>
+        <w:ind w:right="0" w:left="0" w:firstLine="0"/>
+        <w:jc w:val="left"/>
+        <w:rPr>
+          <w:rFonts w:ascii="Times New Roman" w:hAnsi="Times New Roman" w:cs="Times New Roman" w:eastAsia="Times New Roman"/>
+          <w:color w:val="auto"/>
+          <w:spacing w:val="0"/>
+          <w:position w:val="0"/>
+          <w:sz w:val="24"/>
+          <w:shd w:fill="auto" w:val="clear"/>
+        </w:rPr>
+      </w:pPr>
+      <w:r>
+        <w:rPr>
+          <w:rFonts w:ascii="Times New Roman" w:hAnsi="Times New Roman" w:cs="Times New Roman" w:eastAsia="Times New Roman"/>
+          <w:color w:val="auto"/>
+          <w:spacing w:val="0"/>
+          <w:position w:val="0"/>
+          <w:sz w:val="24"/>
+          <w:shd w:fill="auto" w:val="clear"/>
+        </w:rPr>
+        <w:tab/>
+        <w:t xml:space="preserve">It has fifteen thousand,three hundred and forty-one observations(or rows), with </w:t>
+        <w:tab/>
+        <w:t xml:space="preserve">each </w:t>
         <w:tab/>
         <w:t xml:space="preserve">row representing a day. It has ten attributes or columns.</w:t>
       </w:r>
@@ -5529,36 +5421,26 @@
       <w:pPr>
         <w:spacing w:before="0" w:after="0" w:line="240"/>
         <w:ind w:right="0" w:left="0" w:firstLine="0"/>
-        <w:jc w:val="both"/>
-        <w:rPr>
-          <w:rFonts w:ascii="Times New Roman" w:hAnsi="Times New Roman" w:cs="Times New Roman" w:eastAsia="Times New Roman"/>
-          <w:color w:val="auto"/>
-          <w:spacing w:val="0"/>
-          <w:position w:val="0"/>
-          <w:sz w:val="24"/>
-          <w:shd w:fill="auto" w:val="clear"/>
-        </w:rPr>
-      </w:pPr>
-      <w:r>
-        <w:rPr>
-          <w:rFonts w:ascii="Times New Roman" w:hAnsi="Times New Roman" w:cs="Times New Roman" w:eastAsia="Times New Roman"/>
-          <w:color w:val="auto"/>
-          <w:spacing w:val="0"/>
-          <w:position w:val="0"/>
-          <w:sz w:val="24"/>
-          <w:shd w:fill="auto" w:val="clear"/>
-        </w:rPr>
-        <w:tab/>
-      </w:r>
-      <w:r>
-        <w:rPr>
-          <w:rFonts w:ascii="Times New Roman" w:hAnsi="Times New Roman" w:cs="Times New Roman" w:eastAsia="Times New Roman"/>
-          <w:color w:val="auto"/>
-          <w:spacing w:val="0"/>
-          <w:position w:val="0"/>
-          <w:sz w:val="24"/>
-          <w:shd w:fill="auto" w:val="clear"/>
-        </w:rPr>
+        <w:jc w:val="left"/>
+        <w:rPr>
+          <w:rFonts w:ascii="Times New Roman" w:hAnsi="Times New Roman" w:cs="Times New Roman" w:eastAsia="Times New Roman"/>
+          <w:color w:val="auto"/>
+          <w:spacing w:val="0"/>
+          <w:position w:val="0"/>
+          <w:sz w:val="24"/>
+          <w:shd w:fill="auto" w:val="clear"/>
+        </w:rPr>
+      </w:pPr>
+      <w:r>
+        <w:rPr>
+          <w:rFonts w:ascii="Times New Roman" w:hAnsi="Times New Roman" w:cs="Times New Roman" w:eastAsia="Times New Roman"/>
+          <w:color w:val="auto"/>
+          <w:spacing w:val="0"/>
+          <w:position w:val="0"/>
+          <w:sz w:val="24"/>
+          <w:shd w:fill="auto" w:val="clear"/>
+        </w:rPr>
+        <w:tab/>
         <w:t xml:space="preserve">The measurement were recorded by a weather station near Heathrow airport in </w:t>
         <w:tab/>
         <w:t xml:space="preserve">London(Emmanuel,2022).</w:t>
@@ -5568,7 +5450,7 @@
       <w:pPr>
         <w:spacing w:before="0" w:after="0" w:line="240"/>
         <w:ind w:right="0" w:left="0" w:firstLine="0"/>
-        <w:jc w:val="both"/>
+        <w:jc w:val="left"/>
         <w:rPr>
           <w:rFonts w:ascii="Times New Roman" w:hAnsi="Times New Roman" w:cs="Times New Roman" w:eastAsia="Times New Roman"/>
           <w:color w:val="auto"/>
@@ -5595,62 +5477,64 @@
         <w:tab/>
         <w:t xml:space="preserve">type, </w:t>
         <w:tab/>
-        <w:t xml:space="preserve">while the dependent variable is the precipitation,which is interval data type. </w:t>
-      </w:r>
-    </w:p>
-    <w:p>
-      <w:pPr>
-        <w:spacing w:before="0" w:after="0" w:line="240"/>
-        <w:ind w:right="0" w:left="0" w:firstLine="0"/>
-        <w:jc w:val="both"/>
-        <w:rPr>
-          <w:rFonts w:ascii="Times New Roman" w:hAnsi="Times New Roman" w:cs="Times New Roman" w:eastAsia="Times New Roman"/>
-          <w:b/>
-          <w:color w:val="auto"/>
-          <w:spacing w:val="0"/>
-          <w:position w:val="0"/>
-          <w:sz w:val="24"/>
-          <w:shd w:fill="auto" w:val="clear"/>
-        </w:rPr>
-      </w:pPr>
-    </w:p>
-    <w:p>
-      <w:pPr>
-        <w:spacing w:before="0" w:after="0" w:line="240"/>
-        <w:ind w:right="0" w:left="0" w:firstLine="0"/>
-        <w:jc w:val="both"/>
-        <w:rPr>
-          <w:rFonts w:ascii="Times New Roman" w:hAnsi="Times New Roman" w:cs="Times New Roman" w:eastAsia="Times New Roman"/>
-          <w:b/>
-          <w:color w:val="auto"/>
-          <w:spacing w:val="0"/>
-          <w:position w:val="0"/>
-          <w:sz w:val="24"/>
-          <w:shd w:fill="auto" w:val="clear"/>
-        </w:rPr>
-      </w:pPr>
-    </w:p>
-    <w:p>
-      <w:pPr>
-        <w:spacing w:before="0" w:after="0" w:line="240"/>
-        <w:ind w:right="0" w:left="0" w:firstLine="0"/>
-        <w:jc w:val="both"/>
-        <w:rPr>
-          <w:rFonts w:ascii="Times New Roman" w:hAnsi="Times New Roman" w:cs="Times New Roman" w:eastAsia="Times New Roman"/>
-          <w:b/>
-          <w:color w:val="auto"/>
-          <w:spacing w:val="0"/>
-          <w:position w:val="0"/>
-          <w:sz w:val="24"/>
-          <w:shd w:fill="auto" w:val="clear"/>
-        </w:rPr>
-      </w:pPr>
-    </w:p>
-    <w:p>
-      <w:pPr>
-        <w:spacing w:before="0" w:after="0" w:line="240"/>
-        <w:ind w:right="0" w:left="0" w:firstLine="0"/>
-        <w:jc w:val="both"/>
+        <w:t xml:space="preserve">while the dependent variable is the precipitation,which is interval data </w:t>
+        <w:tab/>
+        <w:t xml:space="preserve">type. </w:t>
+      </w:r>
+    </w:p>
+    <w:p>
+      <w:pPr>
+        <w:spacing w:before="0" w:after="0" w:line="240"/>
+        <w:ind w:right="0" w:left="0" w:firstLine="0"/>
+        <w:jc w:val="left"/>
+        <w:rPr>
+          <w:rFonts w:ascii="Times New Roman" w:hAnsi="Times New Roman" w:cs="Times New Roman" w:eastAsia="Times New Roman"/>
+          <w:b/>
+          <w:color w:val="auto"/>
+          <w:spacing w:val="0"/>
+          <w:position w:val="0"/>
+          <w:sz w:val="24"/>
+          <w:shd w:fill="auto" w:val="clear"/>
+        </w:rPr>
+      </w:pPr>
+    </w:p>
+    <w:p>
+      <w:pPr>
+        <w:spacing w:before="0" w:after="0" w:line="240"/>
+        <w:ind w:right="0" w:left="0" w:firstLine="0"/>
+        <w:jc w:val="left"/>
+        <w:rPr>
+          <w:rFonts w:ascii="Times New Roman" w:hAnsi="Times New Roman" w:cs="Times New Roman" w:eastAsia="Times New Roman"/>
+          <w:b/>
+          <w:color w:val="auto"/>
+          <w:spacing w:val="0"/>
+          <w:position w:val="0"/>
+          <w:sz w:val="24"/>
+          <w:shd w:fill="auto" w:val="clear"/>
+        </w:rPr>
+      </w:pPr>
+    </w:p>
+    <w:p>
+      <w:pPr>
+        <w:spacing w:before="0" w:after="0" w:line="240"/>
+        <w:ind w:right="0" w:left="0" w:firstLine="0"/>
+        <w:jc w:val="left"/>
+        <w:rPr>
+          <w:rFonts w:ascii="Times New Roman" w:hAnsi="Times New Roman" w:cs="Times New Roman" w:eastAsia="Times New Roman"/>
+          <w:b/>
+          <w:color w:val="auto"/>
+          <w:spacing w:val="0"/>
+          <w:position w:val="0"/>
+          <w:sz w:val="24"/>
+          <w:shd w:fill="auto" w:val="clear"/>
+        </w:rPr>
+      </w:pPr>
+    </w:p>
+    <w:p>
+      <w:pPr>
+        <w:spacing w:before="0" w:after="0" w:line="240"/>
+        <w:ind w:right="0" w:left="0" w:firstLine="0"/>
+        <w:jc w:val="left"/>
         <w:rPr>
           <w:rFonts w:ascii="Times New Roman" w:hAnsi="Times New Roman" w:cs="Times New Roman" w:eastAsia="Times New Roman"/>
           <w:b/>
@@ -5666,7 +5550,7 @@
       <w:pPr>
         <w:spacing w:before="0" w:after="0" w:line="240"/>
         <w:ind w:right="0" w:left="720" w:hanging="360"/>
-        <w:jc w:val="both"/>
+        <w:jc w:val="left"/>
         <w:rPr>
           <w:rFonts w:ascii="Times New Roman" w:hAnsi="Times New Roman" w:cs="Times New Roman" w:eastAsia="Times New Roman"/>
           <w:b/>
@@ -5707,7 +5591,7 @@
       <w:pPr>
         <w:spacing w:before="0" w:after="0" w:line="240"/>
         <w:ind w:right="0" w:left="0" w:firstLine="0"/>
-        <w:jc w:val="both"/>
+        <w:jc w:val="left"/>
         <w:rPr>
           <w:rFonts w:ascii="Times New Roman" w:hAnsi="Times New Roman" w:cs="Times New Roman" w:eastAsia="Times New Roman"/>
           <w:b/>
@@ -5739,23 +5623,23 @@
       <w:pPr>
         <w:spacing w:before="0" w:after="0" w:line="240"/>
         <w:ind w:right="0" w:left="0" w:firstLine="0"/>
-        <w:jc w:val="both"/>
-        <w:rPr>
-          <w:rFonts w:ascii="Times New Roman" w:hAnsi="Times New Roman" w:cs="Times New Roman" w:eastAsia="Times New Roman"/>
-          <w:b/>
-          <w:color w:val="auto"/>
-          <w:spacing w:val="0"/>
-          <w:position w:val="0"/>
-          <w:sz w:val="24"/>
-          <w:shd w:fill="auto" w:val="clear"/>
-        </w:rPr>
-      </w:pPr>
-    </w:p>
-    <w:p>
-      <w:pPr>
-        <w:spacing w:before="0" w:after="0" w:line="240"/>
-        <w:ind w:right="0" w:left="0" w:firstLine="0"/>
-        <w:jc w:val="both"/>
+        <w:jc w:val="left"/>
+        <w:rPr>
+          <w:rFonts w:ascii="Times New Roman" w:hAnsi="Times New Roman" w:cs="Times New Roman" w:eastAsia="Times New Roman"/>
+          <w:b/>
+          <w:color w:val="auto"/>
+          <w:spacing w:val="0"/>
+          <w:position w:val="0"/>
+          <w:sz w:val="24"/>
+          <w:shd w:fill="auto" w:val="clear"/>
+        </w:rPr>
+      </w:pPr>
+    </w:p>
+    <w:p>
+      <w:pPr>
+        <w:spacing w:before="0" w:after="0" w:line="240"/>
+        <w:ind w:right="0" w:left="0" w:firstLine="0"/>
+        <w:jc w:val="left"/>
         <w:rPr>
           <w:rFonts w:ascii="Times New Roman" w:hAnsi="Times New Roman" w:cs="Times New Roman" w:eastAsia="Times New Roman"/>
           <w:b/>
@@ -5787,23 +5671,23 @@
       <w:pPr>
         <w:spacing w:before="0" w:after="0" w:line="240"/>
         <w:ind w:right="0" w:left="0" w:firstLine="0"/>
-        <w:jc w:val="both"/>
-        <w:rPr>
-          <w:rFonts w:ascii="Times New Roman" w:hAnsi="Times New Roman" w:cs="Times New Roman" w:eastAsia="Times New Roman"/>
-          <w:b/>
-          <w:color w:val="auto"/>
-          <w:spacing w:val="0"/>
-          <w:position w:val="0"/>
-          <w:sz w:val="24"/>
-          <w:shd w:fill="auto" w:val="clear"/>
-        </w:rPr>
-      </w:pPr>
-    </w:p>
-    <w:p>
-      <w:pPr>
-        <w:spacing w:before="0" w:after="0" w:line="240"/>
-        <w:ind w:right="0" w:left="0" w:firstLine="0"/>
-        <w:jc w:val="both"/>
+        <w:jc w:val="left"/>
+        <w:rPr>
+          <w:rFonts w:ascii="Times New Roman" w:hAnsi="Times New Roman" w:cs="Times New Roman" w:eastAsia="Times New Roman"/>
+          <w:b/>
+          <w:color w:val="auto"/>
+          <w:spacing w:val="0"/>
+          <w:position w:val="0"/>
+          <w:sz w:val="24"/>
+          <w:shd w:fill="auto" w:val="clear"/>
+        </w:rPr>
+      </w:pPr>
+    </w:p>
+    <w:p>
+      <w:pPr>
+        <w:spacing w:before="0" w:after="0" w:line="240"/>
+        <w:ind w:right="0" w:left="0" w:firstLine="0"/>
+        <w:jc w:val="left"/>
         <w:rPr>
           <w:rFonts w:ascii="Times New Roman" w:hAnsi="Times New Roman" w:cs="Times New Roman" w:eastAsia="Times New Roman"/>
           <w:b/>
@@ -5835,23 +5719,23 @@
       <w:pPr>
         <w:spacing w:before="0" w:after="0" w:line="240"/>
         <w:ind w:right="0" w:left="0" w:firstLine="0"/>
-        <w:jc w:val="both"/>
-        <w:rPr>
-          <w:rFonts w:ascii="Times New Roman" w:hAnsi="Times New Roman" w:cs="Times New Roman" w:eastAsia="Times New Roman"/>
-          <w:b/>
-          <w:color w:val="auto"/>
-          <w:spacing w:val="0"/>
-          <w:position w:val="0"/>
-          <w:sz w:val="24"/>
-          <w:shd w:fill="auto" w:val="clear"/>
-        </w:rPr>
-      </w:pPr>
-    </w:p>
-    <w:p>
-      <w:pPr>
-        <w:spacing w:before="0" w:after="0" w:line="240"/>
-        <w:ind w:right="0" w:left="0" w:firstLine="0"/>
-        <w:jc w:val="both"/>
+        <w:jc w:val="left"/>
+        <w:rPr>
+          <w:rFonts w:ascii="Times New Roman" w:hAnsi="Times New Roman" w:cs="Times New Roman" w:eastAsia="Times New Roman"/>
+          <w:b/>
+          <w:color w:val="auto"/>
+          <w:spacing w:val="0"/>
+          <w:position w:val="0"/>
+          <w:sz w:val="24"/>
+          <w:shd w:fill="auto" w:val="clear"/>
+        </w:rPr>
+      </w:pPr>
+    </w:p>
+    <w:p>
+      <w:pPr>
+        <w:spacing w:before="0" w:after="0" w:line="240"/>
+        <w:ind w:right="0" w:left="0" w:firstLine="0"/>
+        <w:jc w:val="left"/>
         <w:rPr>
           <w:rFonts w:ascii="Times New Roman" w:hAnsi="Times New Roman" w:cs="Times New Roman" w:eastAsia="Times New Roman"/>
           <w:b/>
@@ -5867,7 +5751,7 @@
       <w:pPr>
         <w:spacing w:before="0" w:after="0" w:line="240"/>
         <w:ind w:right="0" w:left="720" w:hanging="360"/>
-        <w:jc w:val="both"/>
+        <w:jc w:val="left"/>
         <w:rPr>
           <w:rFonts w:ascii="Times New Roman" w:hAnsi="Times New Roman" w:cs="Times New Roman" w:eastAsia="Times New Roman"/>
           <w:b/>
@@ -5908,7 +5792,7 @@
       <w:pPr>
         <w:spacing w:before="0" w:after="0" w:line="240"/>
         <w:ind w:right="0" w:left="720" w:hanging="360"/>
-        <w:jc w:val="both"/>
+        <w:jc w:val="left"/>
         <w:rPr>
           <w:rFonts w:ascii="Times New Roman" w:hAnsi="Times New Roman" w:cs="Times New Roman" w:eastAsia="Times New Roman"/>
           <w:b/>
@@ -5949,78 +5833,57 @@
       <w:pPr>
         <w:spacing w:before="0" w:after="0" w:line="240"/>
         <w:ind w:right="0" w:left="0" w:firstLine="0"/>
-        <w:jc w:val="both"/>
-        <w:rPr>
-          <w:rFonts w:ascii="Times New Roman" w:hAnsi="Times New Roman" w:cs="Times New Roman" w:eastAsia="Times New Roman"/>
-          <w:b/>
-          <w:color w:val="auto"/>
-          <w:spacing w:val="0"/>
-          <w:position w:val="0"/>
-          <w:sz w:val="24"/>
-          <w:shd w:fill="auto" w:val="clear"/>
-        </w:rPr>
-      </w:pPr>
-    </w:p>
-    <w:p>
-      <w:pPr>
-        <w:spacing w:before="0" w:after="0" w:line="240"/>
-        <w:ind w:right="0" w:left="0" w:firstLine="0"/>
-        <w:jc w:val="both"/>
-        <w:rPr>
-          <w:rFonts w:ascii="Times New Roman" w:hAnsi="Times New Roman" w:cs="Times New Roman" w:eastAsia="Times New Roman"/>
-          <w:color w:val="auto"/>
-          <w:spacing w:val="0"/>
-          <w:position w:val="0"/>
-          <w:sz w:val="24"/>
-          <w:shd w:fill="auto" w:val="clear"/>
-        </w:rPr>
-      </w:pPr>
-      <w:r>
-        <w:rPr>
-          <w:rFonts w:ascii="Times New Roman" w:hAnsi="Times New Roman" w:cs="Times New Roman" w:eastAsia="Times New Roman"/>
-          <w:b/>
-          <w:color w:val="auto"/>
-          <w:spacing w:val="0"/>
-          <w:position w:val="0"/>
-          <w:sz w:val="24"/>
-          <w:shd w:fill="auto" w:val="clear"/>
-        </w:rPr>
-        <w:tab/>
-      </w:r>
-      <w:r>
-        <w:rPr>
-          <w:rFonts w:ascii="Times New Roman" w:hAnsi="Times New Roman" w:cs="Times New Roman" w:eastAsia="Times New Roman"/>
-          <w:color w:val="auto"/>
-          <w:spacing w:val="0"/>
-          <w:position w:val="0"/>
-          <w:sz w:val="24"/>
-          <w:shd w:fill="auto" w:val="clear"/>
-        </w:rPr>
-        <w:t xml:space="preserve">i. </w:t>
-      </w:r>
-      <w:r>
-        <w:rPr>
-          <w:rFonts w:ascii="Times New Roman" w:hAnsi="Times New Roman" w:cs="Times New Roman" w:eastAsia="Times New Roman"/>
-          <w:color w:val="auto"/>
-          <w:spacing w:val="0"/>
-          <w:position w:val="0"/>
-          <w:sz w:val="24"/>
-          <w:shd w:fill="auto" w:val="clear"/>
-        </w:rPr>
-        <w:t xml:space="preserve">Daily dataset of 20th-century surface air temperature and precipitation series </w:t>
+        <w:jc w:val="left"/>
+        <w:rPr>
+          <w:rFonts w:ascii="Times New Roman" w:hAnsi="Times New Roman" w:cs="Times New Roman" w:eastAsia="Times New Roman"/>
+          <w:b/>
+          <w:color w:val="auto"/>
+          <w:spacing w:val="0"/>
+          <w:position w:val="0"/>
+          <w:sz w:val="24"/>
+          <w:shd w:fill="auto" w:val="clear"/>
+        </w:rPr>
+      </w:pPr>
+    </w:p>
+    <w:p>
+      <w:pPr>
+        <w:spacing w:before="0" w:after="0" w:line="240"/>
+        <w:ind w:right="0" w:left="0" w:firstLine="0"/>
+        <w:jc w:val="left"/>
+        <w:rPr>
+          <w:rFonts w:ascii="Times New Roman" w:hAnsi="Times New Roman" w:cs="Times New Roman" w:eastAsia="Times New Roman"/>
+          <w:color w:val="auto"/>
+          <w:spacing w:val="0"/>
+          <w:position w:val="0"/>
+          <w:sz w:val="24"/>
+          <w:shd w:fill="auto" w:val="clear"/>
+        </w:rPr>
+      </w:pPr>
+      <w:r>
+        <w:rPr>
+          <w:rFonts w:ascii="Times New Roman" w:hAnsi="Times New Roman" w:cs="Times New Roman" w:eastAsia="Times New Roman"/>
+          <w:b/>
+          <w:color w:val="auto"/>
+          <w:spacing w:val="0"/>
+          <w:position w:val="0"/>
+          <w:sz w:val="24"/>
+          <w:shd w:fill="auto" w:val="clear"/>
+        </w:rPr>
+        <w:tab/>
+      </w:r>
+      <w:r>
+        <w:rPr>
+          <w:rFonts w:ascii="Times New Roman" w:hAnsi="Times New Roman" w:cs="Times New Roman" w:eastAsia="Times New Roman"/>
+          <w:color w:val="auto"/>
+          <w:spacing w:val="0"/>
+          <w:position w:val="0"/>
+          <w:sz w:val="24"/>
+          <w:shd w:fill="auto" w:val="clear"/>
+        </w:rPr>
+        <w:t xml:space="preserve">i. Daily dataset of 20th-century surface air temperature and precipitation series </w:t>
         <w:tab/>
         <w:t xml:space="preserve">for </w:t>
         <w:tab/>
-      </w:r>
-      <w:r>
-        <w:rPr>
-          <w:rFonts w:ascii="Times New Roman" w:hAnsi="Times New Roman" w:cs="Times New Roman" w:eastAsia="Times New Roman"/>
-          <w:color w:val="auto"/>
-          <w:spacing w:val="0"/>
-          <w:position w:val="0"/>
-          <w:sz w:val="24"/>
-          <w:shd w:fill="auto" w:val="clear"/>
-        </w:rPr>
         <w:t xml:space="preserve">the </w:t>
         <w:tab/>
         <w:t xml:space="preserve">European Climate Assessment</w:t>
@@ -6030,7 +5893,7 @@
       <w:pPr>
         <w:spacing w:before="0" w:after="0" w:line="240"/>
         <w:ind w:right="0" w:left="0" w:firstLine="0"/>
-        <w:jc w:val="both"/>
+        <w:jc w:val="left"/>
         <w:rPr>
           <w:rFonts w:ascii="Times New Roman" w:hAnsi="Times New Roman" w:cs="Times New Roman" w:eastAsia="Times New Roman"/>
           <w:color w:val="auto"/>
@@ -6070,7 +5933,7 @@
       <w:pPr>
         <w:spacing w:before="0" w:after="0" w:line="240"/>
         <w:ind w:right="0" w:left="0" w:firstLine="0"/>
-        <w:jc w:val="both"/>
+        <w:jc w:val="left"/>
         <w:rPr>
           <w:rFonts w:ascii="Times New Roman" w:hAnsi="Times New Roman" w:cs="Times New Roman" w:eastAsia="Times New Roman"/>
           <w:color w:val="auto"/>
@@ -6123,22 +5986,22 @@
       <w:pPr>
         <w:spacing w:before="0" w:after="0" w:line="240"/>
         <w:ind w:right="0" w:left="0" w:firstLine="0"/>
-        <w:jc w:val="both"/>
-        <w:rPr>
-          <w:rFonts w:ascii="Times New Roman" w:hAnsi="Times New Roman" w:cs="Times New Roman" w:eastAsia="Times New Roman"/>
-          <w:color w:val="auto"/>
-          <w:spacing w:val="0"/>
-          <w:position w:val="0"/>
-          <w:sz w:val="24"/>
-          <w:shd w:fill="auto" w:val="clear"/>
-        </w:rPr>
-      </w:pPr>
-    </w:p>
-    <w:p>
-      <w:pPr>
-        <w:spacing w:before="0" w:after="0" w:line="240"/>
-        <w:ind w:right="0" w:left="0" w:firstLine="0"/>
-        <w:jc w:val="both"/>
+        <w:jc w:val="left"/>
+        <w:rPr>
+          <w:rFonts w:ascii="Times New Roman" w:hAnsi="Times New Roman" w:cs="Times New Roman" w:eastAsia="Times New Roman"/>
+          <w:color w:val="auto"/>
+          <w:spacing w:val="0"/>
+          <w:position w:val="0"/>
+          <w:sz w:val="24"/>
+          <w:shd w:fill="auto" w:val="clear"/>
+        </w:rPr>
+      </w:pPr>
+    </w:p>
+    <w:p>
+      <w:pPr>
+        <w:spacing w:before="0" w:after="0" w:line="240"/>
+        <w:ind w:right="0" w:left="0" w:firstLine="0"/>
+        <w:jc w:val="left"/>
         <w:rPr>
           <w:rFonts w:ascii="Times New Roman" w:hAnsi="Times New Roman" w:cs="Times New Roman" w:eastAsia="Times New Roman"/>
           <w:color w:val="auto"/>
@@ -6177,7 +6040,7 @@
       <w:pPr>
         <w:spacing w:before="0" w:after="0" w:line="240"/>
         <w:ind w:right="0" w:left="0" w:firstLine="0"/>
-        <w:jc w:val="both"/>
+        <w:jc w:val="left"/>
         <w:rPr>
           <w:rFonts w:ascii="Times New Roman" w:hAnsi="Times New Roman" w:cs="Times New Roman" w:eastAsia="Times New Roman"/>
           <w:color w:val="auto"/>
@@ -6223,27 +6086,18 @@
         </w:rPr>
         <w:t xml:space="preserve">-</w:t>
         <w:tab/>
-        <w:t xml:space="preserve">abstract/360/1796/1313/51556/Evidence-for-trends-in-heavy-rainfall-events-over?</w:t>
-        <w:tab/>
-        <w:t xml:space="preserve">redirected f</w:t>
-      </w:r>
-      <w:r>
-        <w:rPr>
-          <w:rFonts w:ascii="Times New Roman" w:hAnsi="Times New Roman" w:cs="Times New Roman" w:eastAsia="Times New Roman"/>
-          <w:color w:val="auto"/>
-          <w:spacing w:val="0"/>
-          <w:position w:val="0"/>
-          <w:sz w:val="24"/>
-          <w:shd w:fill="auto" w:val="clear"/>
-        </w:rPr>
-        <w:t xml:space="preserve">rom=fulltext</w:t>
-      </w:r>
-    </w:p>
-    <w:p>
-      <w:pPr>
-        <w:spacing w:before="0" w:after="0" w:line="240"/>
-        <w:ind w:right="0" w:left="0" w:firstLine="0"/>
-        <w:jc w:val="both"/>
+        <w:t xml:space="preserve">abstract/360/1796/1313/51556/Evidence-for-trends-in-heavy-rainfall-events-</w:t>
+        <w:tab/>
+        <w:t xml:space="preserve">over?</w:t>
+        <w:tab/>
+        <w:t xml:space="preserve">redirected from=fulltext</w:t>
+      </w:r>
+    </w:p>
+    <w:p>
+      <w:pPr>
+        <w:spacing w:before="0" w:after="0" w:line="240"/>
+        <w:ind w:right="0" w:left="0" w:firstLine="0"/>
+        <w:jc w:val="left"/>
         <w:rPr>
           <w:rFonts w:ascii="Times New Roman" w:hAnsi="Times New Roman" w:cs="Times New Roman" w:eastAsia="Times New Roman"/>
           <w:color w:val="auto"/>
@@ -6296,23 +6150,23 @@
       <w:pPr>
         <w:spacing w:before="0" w:after="0" w:line="240"/>
         <w:ind w:right="0" w:left="0" w:firstLine="0"/>
-        <w:jc w:val="both"/>
-        <w:rPr>
-          <w:rFonts w:ascii="Times New Roman" w:hAnsi="Times New Roman" w:cs="Times New Roman" w:eastAsia="Times New Roman"/>
-          <w:b/>
-          <w:color w:val="auto"/>
-          <w:spacing w:val="0"/>
-          <w:position w:val="0"/>
-          <w:sz w:val="24"/>
-          <w:shd w:fill="auto" w:val="clear"/>
-        </w:rPr>
-      </w:pPr>
-    </w:p>
-    <w:p>
-      <w:pPr>
-        <w:spacing w:before="0" w:after="0" w:line="240"/>
-        <w:ind w:right="0" w:left="0" w:firstLine="0"/>
-        <w:jc w:val="both"/>
+        <w:jc w:val="left"/>
+        <w:rPr>
+          <w:rFonts w:ascii="Times New Roman" w:hAnsi="Times New Roman" w:cs="Times New Roman" w:eastAsia="Times New Roman"/>
+          <w:b/>
+          <w:color w:val="auto"/>
+          <w:spacing w:val="0"/>
+          <w:position w:val="0"/>
+          <w:sz w:val="24"/>
+          <w:shd w:fill="auto" w:val="clear"/>
+        </w:rPr>
+      </w:pPr>
+    </w:p>
+    <w:p>
+      <w:pPr>
+        <w:spacing w:before="0" w:after="0" w:line="240"/>
+        <w:ind w:right="0" w:left="0" w:firstLine="0"/>
+        <w:jc w:val="left"/>
         <w:rPr>
           <w:rFonts w:ascii="Times New Roman" w:hAnsi="Times New Roman" w:cs="Times New Roman" w:eastAsia="Times New Roman"/>
           <w:color w:val="auto"/>
@@ -6350,7 +6204,7 @@
       <w:pPr>
         <w:spacing w:before="0" w:after="0" w:line="240"/>
         <w:ind w:right="0" w:left="0" w:firstLine="0"/>
-        <w:jc w:val="both"/>
+        <w:jc w:val="left"/>
         <w:rPr>
           <w:rFonts w:ascii="Times New Roman" w:hAnsi="Times New Roman" w:cs="Times New Roman" w:eastAsia="Times New Roman"/>
           <w:color w:val="auto"/>
@@ -6390,66 +6244,225 @@
       <w:pPr>
         <w:spacing w:before="0" w:after="0" w:line="240"/>
         <w:ind w:right="0" w:left="0" w:firstLine="0"/>
+        <w:jc w:val="left"/>
+        <w:rPr>
+          <w:rFonts w:ascii="Times New Roman" w:hAnsi="Times New Roman" w:cs="Times New Roman" w:eastAsia="Times New Roman"/>
+          <w:color w:val="auto"/>
+          <w:spacing w:val="0"/>
+          <w:position w:val="0"/>
+          <w:sz w:val="24"/>
+          <w:shd w:fill="auto" w:val="clear"/>
+        </w:rPr>
+      </w:pPr>
+      <w:r>
+        <w:rPr>
+          <w:rFonts w:ascii="Times New Roman" w:hAnsi="Times New Roman" w:cs="Times New Roman" w:eastAsia="Times New Roman"/>
+          <w:color w:val="auto"/>
+          <w:spacing w:val="0"/>
+          <w:position w:val="0"/>
+          <w:sz w:val="24"/>
+          <w:shd w:fill="auto" w:val="clear"/>
+        </w:rPr>
+        <w:tab/>
+        <w:t xml:space="preserve">Kendon, M., McCarthy, M., Jevrejeva, S., Matthews, A., Williams, T. and Legg, </w:t>
+        <w:tab/>
+        <w:t xml:space="preserve">T. </w:t>
+        <w:tab/>
+        <w:t xml:space="preserve">(2023) 'State of the UK Climate 2022', International Journal of </w:t>
+        <w:tab/>
+        <w:t xml:space="preserve">Climatology, </w:t>
+        <w:tab/>
+        <w:t xml:space="preserve">43(S1), pp. 1</w:t>
+      </w:r>
+      <w:r>
+        <w:rPr>
+          <w:rFonts w:ascii="Times New Roman" w:hAnsi="Times New Roman" w:cs="Times New Roman" w:eastAsia="Times New Roman"/>
+          <w:color w:val="auto"/>
+          <w:spacing w:val="0"/>
+          <w:position w:val="0"/>
+          <w:sz w:val="24"/>
+          <w:shd w:fill="auto" w:val="clear"/>
+        </w:rPr>
+        <w:t xml:space="preserve">–</w:t>
+      </w:r>
+      <w:r>
+        <w:rPr>
+          <w:rFonts w:ascii="Times New Roman" w:hAnsi="Times New Roman" w:cs="Times New Roman" w:eastAsia="Times New Roman"/>
+          <w:color w:val="auto"/>
+          <w:spacing w:val="0"/>
+          <w:position w:val="0"/>
+          <w:sz w:val="24"/>
+          <w:shd w:fill="auto" w:val="clear"/>
+        </w:rPr>
+        <w:t xml:space="preserve">76.</w:t>
+      </w:r>
+    </w:p>
+    <w:p>
+      <w:pPr>
+        <w:spacing w:before="0" w:after="0" w:line="240"/>
+        <w:ind w:right="0" w:left="0" w:firstLine="0"/>
+        <w:jc w:val="left"/>
+        <w:rPr>
+          <w:rFonts w:ascii="Times New Roman" w:hAnsi="Times New Roman" w:cs="Times New Roman" w:eastAsia="Times New Roman"/>
+          <w:color w:val="auto"/>
+          <w:spacing w:val="0"/>
+          <w:position w:val="0"/>
+          <w:sz w:val="24"/>
+          <w:shd w:fill="auto" w:val="clear"/>
+        </w:rPr>
+      </w:pPr>
+    </w:p>
+    <w:p>
+      <w:pPr>
+        <w:spacing w:before="0" w:after="0" w:line="240"/>
+        <w:ind w:right="0" w:left="720" w:hanging="360"/>
+        <w:jc w:val="left"/>
+        <w:rPr>
+          <w:rFonts w:ascii="Times New Roman" w:hAnsi="Times New Roman" w:cs="Times New Roman" w:eastAsia="Times New Roman"/>
+          <w:b/>
+          <w:color w:val="auto"/>
+          <w:spacing w:val="0"/>
+          <w:position w:val="0"/>
+          <w:sz w:val="24"/>
+          <w:shd w:fill="auto" w:val="clear"/>
+        </w:rPr>
+      </w:pPr>
+      <w:r>
+        <w:rPr>
+          <w:rFonts w:ascii="Symbol" w:hAnsi="Symbol" w:cs="Symbol" w:eastAsia="Symbol"/>
+          <w:b/>
+          <w:color w:val="auto"/>
+          <w:spacing w:val="0"/>
+          <w:position w:val="0"/>
+          <w:sz w:val="24"/>
+          <w:shd w:fill="auto" w:val="clear"/>
+        </w:rPr>
+        <w:t xml:space="preserve">·</w:t>
+        <w:tab/>
+      </w:r>
+      <w:r>
+        <w:rPr>
+          <w:rFonts w:ascii="Times New Roman" w:hAnsi="Times New Roman" w:cs="Times New Roman" w:eastAsia="Times New Roman"/>
+          <w:b/>
+          <w:color w:val="auto"/>
+          <w:spacing w:val="0"/>
+          <w:position w:val="0"/>
+          <w:sz w:val="24"/>
+          <w:shd w:fill="auto" w:val="clear"/>
+        </w:rPr>
+        <w:t xml:space="preserve">Research Question Relevance</w:t>
+      </w:r>
+    </w:p>
+    <w:p>
+      <w:pPr>
+        <w:spacing w:before="0" w:after="0" w:line="240"/>
+        <w:ind w:right="0" w:left="0" w:firstLine="0"/>
+        <w:jc w:val="left"/>
+        <w:rPr>
+          <w:rFonts w:ascii="Times New Roman" w:hAnsi="Times New Roman" w:cs="Times New Roman" w:eastAsia="Times New Roman"/>
+          <w:b/>
+          <w:color w:val="auto"/>
+          <w:spacing w:val="0"/>
+          <w:position w:val="0"/>
+          <w:sz w:val="24"/>
+          <w:shd w:fill="auto" w:val="clear"/>
+        </w:rPr>
+      </w:pPr>
+      <w:r>
+        <w:rPr>
+          <w:rFonts w:ascii="Times New Roman" w:hAnsi="Times New Roman" w:cs="Times New Roman" w:eastAsia="Times New Roman"/>
+          <w:color w:val="auto"/>
+          <w:spacing w:val="0"/>
+          <w:position w:val="0"/>
+          <w:sz w:val="24"/>
+          <w:shd w:fill="auto" w:val="clear"/>
+        </w:rPr>
+        <w:t xml:space="preserve">  </w:t>
+        <w:tab/>
+        <w:t xml:space="preserve">While there are publications that discusses national or regional seasonal changes, </w:t>
+        <w:tab/>
+        <w:t xml:space="preserve">for </w:t>
+        <w:tab/>
+        <w:t xml:space="preserve">example, State of the UK Climate 2022(Kendon et al,2022),they do not </w:t>
+        <w:tab/>
+        <w:t xml:space="preserve">provide </w:t>
+        <w:tab/>
+        <w:t xml:space="preserve">an </w:t>
+        <w:tab/>
+        <w:t xml:space="preserve">exclusive, rigorous, statistical test of the mean daily </w:t>
+        <w:tab/>
+        <w:t xml:space="preserve">precipitation by season </w:t>
+        <w:tab/>
+        <w:t xml:space="preserve">for </w:t>
+        <w:tab/>
+        <w:t xml:space="preserve">a single city like London, over 1979-2020. </w:t>
+        <w:tab/>
+        <w:t xml:space="preserve">Regional seasonal averages can </w:t>
+        <w:tab/>
+        <w:t xml:space="preserve">differ </w:t>
+        <w:tab/>
+        <w:t xml:space="preserve">from urban areas due to </w:t>
+        <w:tab/>
+        <w:t xml:space="preserve">microclimate and local convective processes. More </w:t>
+        <w:tab/>
+        <w:t xml:space="preserve">importantly, the mean-daily </w:t>
+        <w:tab/>
+        <w:t xml:space="preserve">value can be useful for routine infrastructure load, and </w:t>
+        <w:tab/>
+        <w:t xml:space="preserve">planning. Therefore, </w:t>
+        <w:tab/>
+        <w:t xml:space="preserve">seasonal mean differences has an </w:t>
+        <w:tab/>
+        <w:t xml:space="preserve">operational value. </w:t>
+      </w:r>
+    </w:p>
+    <w:p>
+      <w:pPr>
+        <w:spacing w:before="0" w:after="0" w:line="240"/>
+        <w:ind w:right="0" w:left="0" w:firstLine="0"/>
+        <w:jc w:val="left"/>
+        <w:rPr>
+          <w:rFonts w:ascii="Times New Roman" w:hAnsi="Times New Roman" w:cs="Times New Roman" w:eastAsia="Times New Roman"/>
+          <w:b/>
+          <w:color w:val="auto"/>
+          <w:spacing w:val="0"/>
+          <w:position w:val="0"/>
+          <w:sz w:val="24"/>
+          <w:shd w:fill="auto" w:val="clear"/>
+        </w:rPr>
+      </w:pPr>
+    </w:p>
+    <w:p>
+      <w:pPr>
+        <w:spacing w:before="0" w:after="0" w:line="240"/>
+        <w:ind w:right="0" w:left="0" w:firstLine="0"/>
+        <w:jc w:val="left"/>
+        <w:rPr>
+          <w:rFonts w:ascii="Times New Roman" w:hAnsi="Times New Roman" w:cs="Times New Roman" w:eastAsia="Times New Roman"/>
+          <w:b/>
+          <w:color w:val="auto"/>
+          <w:spacing w:val="0"/>
+          <w:position w:val="0"/>
+          <w:sz w:val="24"/>
+          <w:shd w:fill="auto" w:val="clear"/>
+        </w:rPr>
+      </w:pPr>
+    </w:p>
+    <w:p>
+      <w:pPr>
+        <w:spacing w:before="0" w:after="0" w:line="240"/>
+        <w:ind w:right="0" w:left="0" w:firstLine="0"/>
         <w:jc w:val="both"/>
         <w:rPr>
           <w:rFonts w:ascii="Times New Roman" w:hAnsi="Times New Roman" w:cs="Times New Roman" w:eastAsia="Times New Roman"/>
-          <w:color w:val="auto"/>
-          <w:spacing w:val="0"/>
-          <w:position w:val="0"/>
-          <w:sz w:val="24"/>
-          <w:shd w:fill="auto" w:val="clear"/>
-        </w:rPr>
-      </w:pPr>
-      <w:r>
-        <w:rPr>
-          <w:rFonts w:ascii="Times New Roman" w:hAnsi="Times New Roman" w:cs="Times New Roman" w:eastAsia="Times New Roman"/>
-          <w:color w:val="auto"/>
-          <w:spacing w:val="0"/>
-          <w:position w:val="0"/>
-          <w:sz w:val="24"/>
-          <w:shd w:fill="auto" w:val="clear"/>
-        </w:rPr>
-        <w:tab/>
-        <w:t xml:space="preserve">Kendon, M., McCarthy, M., Jevrejeva, S., Matthews, A., Williams, T. and Legg, </w:t>
-        <w:tab/>
-        <w:t xml:space="preserve">T. </w:t>
-        <w:tab/>
-      </w:r>
-      <w:r>
-        <w:rPr>
-          <w:rFonts w:ascii="Times New Roman" w:hAnsi="Times New Roman" w:cs="Times New Roman" w:eastAsia="Times New Roman"/>
-          <w:color w:val="auto"/>
-          <w:spacing w:val="0"/>
-          <w:position w:val="0"/>
-          <w:sz w:val="24"/>
-          <w:shd w:fill="auto" w:val="clear"/>
-        </w:rPr>
-        <w:t xml:space="preserve">(2023) 'State of the UK Climate 2022', International Journal of Climatology, </w:t>
-        <w:tab/>
-        <w:t xml:space="preserve">43(S1), pp. 1</w:t>
-      </w:r>
-      <w:r>
-        <w:rPr>
-          <w:rFonts w:ascii="Times New Roman" w:hAnsi="Times New Roman" w:cs="Times New Roman" w:eastAsia="Times New Roman"/>
-          <w:color w:val="auto"/>
-          <w:spacing w:val="0"/>
-          <w:position w:val="0"/>
-          <w:sz w:val="24"/>
-          <w:shd w:fill="auto" w:val="clear"/>
-        </w:rPr>
-        <w:t xml:space="preserve">–</w:t>
-      </w:r>
-      <w:r>
-        <w:rPr>
-          <w:rFonts w:ascii="Times New Roman" w:hAnsi="Times New Roman" w:cs="Times New Roman" w:eastAsia="Times New Roman"/>
-          <w:color w:val="auto"/>
-          <w:spacing w:val="0"/>
-          <w:position w:val="0"/>
-          <w:sz w:val="24"/>
-          <w:shd w:fill="auto" w:val="clear"/>
-        </w:rPr>
-        <w:t xml:space="preserve">76.</w:t>
-      </w:r>
+          <w:b/>
+          <w:color w:val="auto"/>
+          <w:spacing w:val="0"/>
+          <w:position w:val="0"/>
+          <w:sz w:val="24"/>
+          <w:shd w:fill="auto" w:val="clear"/>
+        </w:rPr>
+      </w:pPr>
     </w:p>
     <w:p>
       <w:pPr>
@@ -6458,6 +6471,1339 @@
         <w:jc w:val="both"/>
         <w:rPr>
           <w:rFonts w:ascii="Times New Roman" w:hAnsi="Times New Roman" w:cs="Times New Roman" w:eastAsia="Times New Roman"/>
+          <w:b/>
+          <w:color w:val="auto"/>
+          <w:spacing w:val="0"/>
+          <w:position w:val="0"/>
+          <w:sz w:val="24"/>
+          <w:shd w:fill="auto" w:val="clear"/>
+        </w:rPr>
+      </w:pPr>
+    </w:p>
+    <w:p>
+      <w:pPr>
+        <w:spacing w:before="0" w:after="0" w:line="240"/>
+        <w:ind w:right="0" w:left="0" w:firstLine="0"/>
+        <w:jc w:val="both"/>
+        <w:rPr>
+          <w:rFonts w:ascii="Times New Roman" w:hAnsi="Times New Roman" w:cs="Times New Roman" w:eastAsia="Times New Roman"/>
+          <w:b/>
+          <w:color w:val="auto"/>
+          <w:spacing w:val="0"/>
+          <w:position w:val="0"/>
+          <w:sz w:val="24"/>
+          <w:shd w:fill="auto" w:val="clear"/>
+        </w:rPr>
+      </w:pPr>
+    </w:p>
+    <w:p>
+      <w:pPr>
+        <w:spacing w:before="0" w:after="0" w:line="240"/>
+        <w:ind w:right="0" w:left="0" w:firstLine="0"/>
+        <w:jc w:val="both"/>
+        <w:rPr>
+          <w:rFonts w:ascii="Times New Roman" w:hAnsi="Times New Roman" w:cs="Times New Roman" w:eastAsia="Times New Roman"/>
+          <w:b/>
+          <w:color w:val="auto"/>
+          <w:spacing w:val="0"/>
+          <w:position w:val="0"/>
+          <w:sz w:val="24"/>
+          <w:shd w:fill="auto" w:val="clear"/>
+        </w:rPr>
+      </w:pPr>
+    </w:p>
+    <w:p>
+      <w:pPr>
+        <w:spacing w:before="0" w:after="0" w:line="240"/>
+        <w:ind w:right="0" w:left="0" w:firstLine="0"/>
+        <w:jc w:val="both"/>
+        <w:rPr>
+          <w:rFonts w:ascii="Times New Roman" w:hAnsi="Times New Roman" w:cs="Times New Roman" w:eastAsia="Times New Roman"/>
+          <w:b/>
+          <w:color w:val="auto"/>
+          <w:spacing w:val="0"/>
+          <w:position w:val="0"/>
+          <w:sz w:val="24"/>
+          <w:shd w:fill="auto" w:val="clear"/>
+        </w:rPr>
+      </w:pPr>
+      <w:r>
+        <w:rPr>
+          <w:rFonts w:ascii="Times New Roman" w:hAnsi="Times New Roman" w:cs="Times New Roman" w:eastAsia="Times New Roman"/>
+          <w:b/>
+          <w:color w:val="auto"/>
+          <w:spacing w:val="0"/>
+          <w:position w:val="0"/>
+          <w:sz w:val="24"/>
+          <w:shd w:fill="auto" w:val="clear"/>
+        </w:rPr>
+        <w:t xml:space="preserve"> Visualisation</w:t>
+      </w:r>
+    </w:p>
+    <w:p>
+      <w:pPr>
+        <w:spacing w:before="0" w:after="0" w:line="240"/>
+        <w:ind w:right="0" w:left="0" w:firstLine="0"/>
+        <w:jc w:val="both"/>
+        <w:rPr>
+          <w:rFonts w:ascii="Times New Roman" w:hAnsi="Times New Roman" w:cs="Times New Roman" w:eastAsia="Times New Roman"/>
+          <w:color w:val="auto"/>
+          <w:spacing w:val="0"/>
+          <w:position w:val="0"/>
+          <w:sz w:val="24"/>
+          <w:shd w:fill="auto" w:val="clear"/>
+        </w:rPr>
+      </w:pPr>
+      <w:r>
+        <w:rPr>
+          <w:rFonts w:ascii="Times New Roman" w:hAnsi="Times New Roman" w:cs="Times New Roman" w:eastAsia="Times New Roman"/>
+          <w:color w:val="auto"/>
+          <w:spacing w:val="0"/>
+          <w:position w:val="0"/>
+          <w:sz w:val="24"/>
+          <w:shd w:fill="auto" w:val="clear"/>
+        </w:rPr>
+        <w:t xml:space="preserve">               </w:t>
+      </w:r>
+    </w:p>
+    <w:p>
+      <w:pPr>
+        <w:tabs>
+          <w:tab w:val="left" w:pos="568" w:leader="none"/>
+          <w:tab w:val="left" w:pos="710" w:leader="none"/>
+        </w:tabs>
+        <w:spacing w:before="0" w:after="0" w:line="240"/>
+        <w:ind w:right="0" w:left="568" w:firstLine="142"/>
+        <w:jc w:val="both"/>
+        <w:rPr>
+          <w:rFonts w:ascii="Times New Roman" w:hAnsi="Times New Roman" w:cs="Times New Roman" w:eastAsia="Times New Roman"/>
+          <w:color w:val="auto"/>
+          <w:spacing w:val="0"/>
+          <w:position w:val="0"/>
+          <w:sz w:val="24"/>
+          <w:shd w:fill="auto" w:val="clear"/>
+        </w:rPr>
+      </w:pPr>
+      <w:r>
+        <w:rPr>
+          <w:rFonts w:ascii="Times New Roman" w:hAnsi="Times New Roman" w:cs="Times New Roman" w:eastAsia="Times New Roman"/>
+          <w:color w:val="auto"/>
+          <w:spacing w:val="0"/>
+          <w:position w:val="0"/>
+          <w:sz w:val="24"/>
+          <w:shd w:fill="auto" w:val="clear"/>
+        </w:rPr>
+        <w:t xml:space="preserve"> The appropraite plots for our research question is the boxplots. We decided to use                  the boxplots for our research question because they offer a vivid representation of the daily precipitation across the four seasons. They also display the highly skewed nature of the rainfall data. Each boxplot summarises each season's central tendency and changes from the median to the interquartile range. Outliers,which are due to occasional heavy rainfall are displayed as well. These features being displayed by the boxplot, make it very easy to see whether the seasonal differences exits, hence directly supporting the research question, on differences in mean in the daily precipitation across seasons from 1979 to 2020    </w:t>
+      </w:r>
+    </w:p>
+    <w:p>
+      <w:pPr>
+        <w:spacing w:before="0" w:after="0" w:line="240"/>
+        <w:ind w:right="0" w:left="0" w:firstLine="0"/>
+        <w:jc w:val="both"/>
+        <w:rPr>
+          <w:rFonts w:ascii="Times New Roman" w:hAnsi="Times New Roman" w:cs="Times New Roman" w:eastAsia="Times New Roman"/>
+          <w:color w:val="auto"/>
+          <w:spacing w:val="0"/>
+          <w:position w:val="0"/>
+          <w:sz w:val="24"/>
+          <w:shd w:fill="auto" w:val="clear"/>
+        </w:rPr>
+      </w:pPr>
+    </w:p>
+    <w:p>
+      <w:pPr>
+        <w:spacing w:before="0" w:after="0" w:line="240"/>
+        <w:ind w:right="0" w:left="0" w:firstLine="0"/>
+        <w:jc w:val="both"/>
+        <w:rPr>
+          <w:rFonts w:ascii="Times New Roman" w:hAnsi="Times New Roman" w:cs="Times New Roman" w:eastAsia="Times New Roman"/>
+          <w:color w:val="auto"/>
+          <w:spacing w:val="0"/>
+          <w:position w:val="0"/>
+          <w:sz w:val="24"/>
+          <w:shd w:fill="auto" w:val="clear"/>
+        </w:rPr>
+      </w:pPr>
+    </w:p>
+    <w:p>
+      <w:pPr>
+        <w:spacing w:before="0" w:after="0" w:line="240"/>
+        <w:ind w:right="0" w:left="0" w:firstLine="0"/>
+        <w:jc w:val="both"/>
+        <w:rPr>
+          <w:rFonts w:ascii="Times New Roman" w:hAnsi="Times New Roman" w:cs="Times New Roman" w:eastAsia="Times New Roman"/>
+          <w:color w:val="auto"/>
+          <w:spacing w:val="0"/>
+          <w:position w:val="0"/>
+          <w:sz w:val="24"/>
+          <w:shd w:fill="auto" w:val="clear"/>
+        </w:rPr>
+      </w:pPr>
+    </w:p>
+    <w:p>
+      <w:pPr>
+        <w:spacing w:before="0" w:after="0" w:line="240"/>
+        <w:ind w:right="0" w:left="0" w:firstLine="0"/>
+        <w:jc w:val="both"/>
+        <w:rPr>
+          <w:rFonts w:ascii="Times New Roman" w:hAnsi="Times New Roman" w:cs="Times New Roman" w:eastAsia="Times New Roman"/>
+          <w:color w:val="auto"/>
+          <w:spacing w:val="0"/>
+          <w:position w:val="0"/>
+          <w:sz w:val="24"/>
+          <w:shd w:fill="auto" w:val="clear"/>
+        </w:rPr>
+      </w:pPr>
+    </w:p>
+    <w:p>
+      <w:pPr>
+        <w:spacing w:before="0" w:after="0" w:line="240"/>
+        <w:ind w:right="0" w:left="0" w:firstLine="0"/>
+        <w:jc w:val="both"/>
+        <w:rPr>
+          <w:rFonts w:ascii="Times New Roman" w:hAnsi="Times New Roman" w:cs="Times New Roman" w:eastAsia="Times New Roman"/>
+          <w:color w:val="auto"/>
+          <w:spacing w:val="0"/>
+          <w:position w:val="0"/>
+          <w:sz w:val="24"/>
+          <w:shd w:fill="auto" w:val="clear"/>
+        </w:rPr>
+      </w:pPr>
+      <w:r>
+        <w:object w:dxaOrig="7200" w:dyaOrig="7200">
+          <v:rect xmlns:o="urn:schemas-microsoft-com:office:office" xmlns:v="urn:schemas-microsoft-com:vml" id="rectole0000000000" style="width:360.000000pt;height:360.000000pt" o:preferrelative="t" o:ole="">
+            <o:lock v:ext="edit"/>
+            <v:imagedata xmlns:r="http://schemas.openxmlformats.org/officeDocument/2006/relationships" r:id="docRId5" o:title=""/>
+          </v:rect>
+          <o:OLEObject xmlns:r="http://schemas.openxmlformats.org/officeDocument/2006/relationships" xmlns:o="urn:schemas-microsoft-com:office:office" Type="Embed" ProgID="StaticMetafile" DrawAspect="Content" ObjectID="0000000000" ShapeID="rectole0000000000" r:id="docRId4"/>
+        </w:object>
+      </w:r>
+    </w:p>
+    <w:p>
+      <w:pPr>
+        <w:spacing w:before="0" w:after="0" w:line="240"/>
+        <w:ind w:right="0" w:left="0" w:firstLine="0"/>
+        <w:jc w:val="both"/>
+        <w:rPr>
+          <w:rFonts w:ascii="Times New Roman" w:hAnsi="Times New Roman" w:cs="Times New Roman" w:eastAsia="Times New Roman"/>
+          <w:b/>
+          <w:color w:val="auto"/>
+          <w:spacing w:val="0"/>
+          <w:position w:val="0"/>
+          <w:sz w:val="24"/>
+          <w:shd w:fill="auto" w:val="clear"/>
+        </w:rPr>
+      </w:pPr>
+    </w:p>
+    <w:p>
+      <w:pPr>
+        <w:spacing w:before="0" w:after="0" w:line="240"/>
+        <w:ind w:right="0" w:left="0" w:firstLine="0"/>
+        <w:jc w:val="both"/>
+        <w:rPr>
+          <w:rFonts w:ascii="Times New Roman" w:hAnsi="Times New Roman" w:cs="Times New Roman" w:eastAsia="Times New Roman"/>
+          <w:b/>
+          <w:color w:val="auto"/>
+          <w:spacing w:val="0"/>
+          <w:position w:val="0"/>
+          <w:sz w:val="24"/>
+          <w:shd w:fill="auto" w:val="clear"/>
+        </w:rPr>
+      </w:pPr>
+    </w:p>
+    <w:p>
+      <w:pPr>
+        <w:spacing w:before="0" w:after="0" w:line="240"/>
+        <w:ind w:right="0" w:left="0" w:firstLine="0"/>
+        <w:jc w:val="both"/>
+        <w:rPr>
+          <w:rFonts w:ascii="Times New Roman" w:hAnsi="Times New Roman" w:cs="Times New Roman" w:eastAsia="Times New Roman"/>
+          <w:b/>
+          <w:color w:val="auto"/>
+          <w:spacing w:val="0"/>
+          <w:position w:val="0"/>
+          <w:sz w:val="24"/>
+          <w:shd w:fill="auto" w:val="clear"/>
+        </w:rPr>
+      </w:pPr>
+    </w:p>
+    <w:p>
+      <w:pPr>
+        <w:spacing w:before="0" w:after="0" w:line="240"/>
+        <w:ind w:right="0" w:left="0" w:firstLine="0"/>
+        <w:jc w:val="both"/>
+        <w:rPr>
+          <w:rFonts w:ascii="Times New Roman" w:hAnsi="Times New Roman" w:cs="Times New Roman" w:eastAsia="Times New Roman"/>
+          <w:b/>
+          <w:color w:val="auto"/>
+          <w:spacing w:val="0"/>
+          <w:position w:val="0"/>
+          <w:sz w:val="24"/>
+          <w:shd w:fill="auto" w:val="clear"/>
+        </w:rPr>
+      </w:pPr>
+    </w:p>
+    <w:p>
+      <w:pPr>
+        <w:spacing w:before="0" w:after="0" w:line="240"/>
+        <w:ind w:right="0" w:left="0" w:firstLine="0"/>
+        <w:jc w:val="both"/>
+        <w:rPr>
+          <w:rFonts w:ascii="Times New Roman" w:hAnsi="Times New Roman" w:cs="Times New Roman" w:eastAsia="Times New Roman"/>
+          <w:b/>
+          <w:color w:val="auto"/>
+          <w:spacing w:val="0"/>
+          <w:position w:val="0"/>
+          <w:sz w:val="24"/>
+          <w:shd w:fill="auto" w:val="clear"/>
+        </w:rPr>
+      </w:pPr>
+    </w:p>
+    <w:p>
+      <w:pPr>
+        <w:spacing w:before="0" w:after="0" w:line="240"/>
+        <w:ind w:right="0" w:left="0" w:firstLine="0"/>
+        <w:jc w:val="both"/>
+        <w:rPr>
+          <w:rFonts w:ascii="Times New Roman" w:hAnsi="Times New Roman" w:cs="Times New Roman" w:eastAsia="Times New Roman"/>
+          <w:b/>
+          <w:color w:val="auto"/>
+          <w:spacing w:val="0"/>
+          <w:position w:val="0"/>
+          <w:sz w:val="24"/>
+          <w:shd w:fill="auto" w:val="clear"/>
+        </w:rPr>
+      </w:pPr>
+    </w:p>
+    <w:p>
+      <w:pPr>
+        <w:spacing w:before="0" w:after="0" w:line="240"/>
+        <w:ind w:right="0" w:left="0" w:firstLine="0"/>
+        <w:jc w:val="both"/>
+        <w:rPr>
+          <w:rFonts w:ascii="Times New Roman" w:hAnsi="Times New Roman" w:cs="Times New Roman" w:eastAsia="Times New Roman"/>
+          <w:b/>
+          <w:color w:val="auto"/>
+          <w:spacing w:val="0"/>
+          <w:position w:val="0"/>
+          <w:sz w:val="24"/>
+          <w:shd w:fill="auto" w:val="clear"/>
+        </w:rPr>
+      </w:pPr>
+    </w:p>
+    <w:p>
+      <w:pPr>
+        <w:spacing w:before="0" w:after="0" w:line="240"/>
+        <w:ind w:right="0" w:left="0" w:firstLine="0"/>
+        <w:jc w:val="both"/>
+        <w:rPr>
+          <w:rFonts w:ascii="Times New Roman" w:hAnsi="Times New Roman" w:cs="Times New Roman" w:eastAsia="Times New Roman"/>
+          <w:b/>
+          <w:color w:val="auto"/>
+          <w:spacing w:val="0"/>
+          <w:position w:val="0"/>
+          <w:sz w:val="24"/>
+          <w:shd w:fill="auto" w:val="clear"/>
+        </w:rPr>
+      </w:pPr>
+    </w:p>
+    <w:p>
+      <w:pPr>
+        <w:spacing w:before="0" w:after="0" w:line="240"/>
+        <w:ind w:right="0" w:left="0" w:firstLine="0"/>
+        <w:jc w:val="both"/>
+        <w:rPr>
+          <w:rFonts w:ascii="Times New Roman" w:hAnsi="Times New Roman" w:cs="Times New Roman" w:eastAsia="Times New Roman"/>
+          <w:b/>
+          <w:color w:val="auto"/>
+          <w:spacing w:val="0"/>
+          <w:position w:val="0"/>
+          <w:sz w:val="24"/>
+          <w:shd w:fill="auto" w:val="clear"/>
+        </w:rPr>
+      </w:pPr>
+    </w:p>
+    <w:p>
+      <w:pPr>
+        <w:spacing w:before="0" w:after="0" w:line="240"/>
+        <w:ind w:right="0" w:left="0" w:firstLine="0"/>
+        <w:jc w:val="both"/>
+        <w:rPr>
+          <w:rFonts w:ascii="Times New Roman" w:hAnsi="Times New Roman" w:cs="Times New Roman" w:eastAsia="Times New Roman"/>
+          <w:b/>
+          <w:color w:val="auto"/>
+          <w:spacing w:val="0"/>
+          <w:position w:val="0"/>
+          <w:sz w:val="24"/>
+          <w:shd w:fill="auto" w:val="clear"/>
+        </w:rPr>
+      </w:pPr>
+    </w:p>
+    <w:p>
+      <w:pPr>
+        <w:spacing w:before="0" w:after="0" w:line="240"/>
+        <w:ind w:right="0" w:left="0" w:firstLine="0"/>
+        <w:jc w:val="both"/>
+        <w:rPr>
+          <w:rFonts w:ascii="Times New Roman" w:hAnsi="Times New Roman" w:cs="Times New Roman" w:eastAsia="Times New Roman"/>
+          <w:b/>
+          <w:color w:val="auto"/>
+          <w:spacing w:val="0"/>
+          <w:position w:val="0"/>
+          <w:sz w:val="24"/>
+          <w:shd w:fill="auto" w:val="clear"/>
+        </w:rPr>
+      </w:pPr>
+      <w:r>
+        <w:object w:dxaOrig="7200" w:dyaOrig="7200">
+          <v:rect xmlns:o="urn:schemas-microsoft-com:office:office" xmlns:v="urn:schemas-microsoft-com:vml" id="rectole0000000001" style="width:360.000000pt;height:360.000000pt" o:preferrelative="t" o:ole="">
+            <o:lock v:ext="edit"/>
+            <v:imagedata xmlns:r="http://schemas.openxmlformats.org/officeDocument/2006/relationships" r:id="docRId7" o:title=""/>
+          </v:rect>
+          <o:OLEObject xmlns:r="http://schemas.openxmlformats.org/officeDocument/2006/relationships" xmlns:o="urn:schemas-microsoft-com:office:office" Type="Embed" ProgID="StaticMetafile" DrawAspect="Content" ObjectID="0000000001" ShapeID="rectole0000000001" r:id="docRId6"/>
+        </w:object>
+      </w:r>
+    </w:p>
+    <w:p>
+      <w:pPr>
+        <w:spacing w:before="0" w:after="0" w:line="240"/>
+        <w:ind w:right="0" w:left="0" w:firstLine="0"/>
+        <w:jc w:val="both"/>
+        <w:rPr>
+          <w:rFonts w:ascii="Times New Roman" w:hAnsi="Times New Roman" w:cs="Times New Roman" w:eastAsia="Times New Roman"/>
+          <w:b/>
+          <w:color w:val="auto"/>
+          <w:spacing w:val="0"/>
+          <w:position w:val="0"/>
+          <w:sz w:val="24"/>
+          <w:shd w:fill="auto" w:val="clear"/>
+        </w:rPr>
+      </w:pPr>
+    </w:p>
+    <w:p>
+      <w:pPr>
+        <w:spacing w:before="0" w:after="0" w:line="240"/>
+        <w:ind w:right="0" w:left="0" w:firstLine="0"/>
+        <w:jc w:val="both"/>
+        <w:rPr>
+          <w:rFonts w:ascii="Times New Roman" w:hAnsi="Times New Roman" w:cs="Times New Roman" w:eastAsia="Times New Roman"/>
+          <w:b/>
+          <w:color w:val="auto"/>
+          <w:spacing w:val="0"/>
+          <w:position w:val="0"/>
+          <w:sz w:val="24"/>
+          <w:shd w:fill="auto" w:val="clear"/>
+        </w:rPr>
+      </w:pPr>
+    </w:p>
+    <w:p>
+      <w:pPr>
+        <w:spacing w:before="0" w:after="0" w:line="240"/>
+        <w:ind w:right="0" w:left="0" w:firstLine="0"/>
+        <w:jc w:val="both"/>
+        <w:rPr>
+          <w:rFonts w:ascii="Times New Roman" w:hAnsi="Times New Roman" w:cs="Times New Roman" w:eastAsia="Times New Roman"/>
+          <w:b/>
+          <w:color w:val="auto"/>
+          <w:spacing w:val="0"/>
+          <w:position w:val="0"/>
+          <w:sz w:val="24"/>
+          <w:shd w:fill="auto" w:val="clear"/>
+        </w:rPr>
+      </w:pPr>
+    </w:p>
+    <w:p>
+      <w:pPr>
+        <w:spacing w:before="0" w:after="0" w:line="240"/>
+        <w:ind w:right="0" w:left="0" w:firstLine="0"/>
+        <w:jc w:val="both"/>
+        <w:rPr>
+          <w:rFonts w:ascii="Times New Roman" w:hAnsi="Times New Roman" w:cs="Times New Roman" w:eastAsia="Times New Roman"/>
+          <w:b/>
+          <w:color w:val="auto"/>
+          <w:spacing w:val="0"/>
+          <w:position w:val="0"/>
+          <w:sz w:val="24"/>
+          <w:shd w:fill="auto" w:val="clear"/>
+        </w:rPr>
+      </w:pPr>
+    </w:p>
+    <w:p>
+      <w:pPr>
+        <w:spacing w:before="0" w:after="0" w:line="240"/>
+        <w:ind w:right="0" w:left="0" w:firstLine="0"/>
+        <w:jc w:val="both"/>
+        <w:rPr>
+          <w:rFonts w:ascii="Times New Roman" w:hAnsi="Times New Roman" w:cs="Times New Roman" w:eastAsia="Times New Roman"/>
+          <w:b/>
+          <w:color w:val="auto"/>
+          <w:spacing w:val="0"/>
+          <w:position w:val="0"/>
+          <w:sz w:val="24"/>
+          <w:shd w:fill="auto" w:val="clear"/>
+        </w:rPr>
+      </w:pPr>
+    </w:p>
+    <w:p>
+      <w:pPr>
+        <w:spacing w:before="0" w:after="0" w:line="240"/>
+        <w:ind w:right="0" w:left="0" w:firstLine="0"/>
+        <w:jc w:val="both"/>
+        <w:rPr>
+          <w:rFonts w:ascii="Times New Roman" w:hAnsi="Times New Roman" w:cs="Times New Roman" w:eastAsia="Times New Roman"/>
+          <w:b/>
+          <w:color w:val="auto"/>
+          <w:spacing w:val="0"/>
+          <w:position w:val="0"/>
+          <w:sz w:val="24"/>
+          <w:shd w:fill="auto" w:val="clear"/>
+        </w:rPr>
+      </w:pPr>
+    </w:p>
+    <w:p>
+      <w:pPr>
+        <w:spacing w:before="0" w:after="0" w:line="240"/>
+        <w:ind w:right="0" w:left="0" w:firstLine="0"/>
+        <w:jc w:val="both"/>
+        <w:rPr>
+          <w:rFonts w:ascii="Times New Roman" w:hAnsi="Times New Roman" w:cs="Times New Roman" w:eastAsia="Times New Roman"/>
+          <w:b/>
+          <w:color w:val="auto"/>
+          <w:spacing w:val="0"/>
+          <w:position w:val="0"/>
+          <w:sz w:val="24"/>
+          <w:shd w:fill="auto" w:val="clear"/>
+        </w:rPr>
+      </w:pPr>
+    </w:p>
+    <w:p>
+      <w:pPr>
+        <w:spacing w:before="0" w:after="0" w:line="240"/>
+        <w:ind w:right="0" w:left="0" w:firstLine="0"/>
+        <w:jc w:val="both"/>
+        <w:rPr>
+          <w:rFonts w:ascii="Times New Roman" w:hAnsi="Times New Roman" w:cs="Times New Roman" w:eastAsia="Times New Roman"/>
+          <w:color w:val="auto"/>
+          <w:spacing w:val="0"/>
+          <w:position w:val="0"/>
+          <w:sz w:val="24"/>
+          <w:shd w:fill="auto" w:val="clear"/>
+        </w:rPr>
+      </w:pPr>
+      <w:r>
+        <w:rPr>
+          <w:rFonts w:ascii="Times New Roman" w:hAnsi="Times New Roman" w:cs="Times New Roman" w:eastAsia="Times New Roman"/>
+          <w:color w:val="auto"/>
+          <w:spacing w:val="0"/>
+          <w:position w:val="0"/>
+          <w:sz w:val="24"/>
+          <w:shd w:fill="auto" w:val="clear"/>
+        </w:rPr>
+        <w:t xml:space="preserve">  We have two diagrams displayed above. Firstly is the boxplot of the daily precipitation against the various seasons in London from 1979 t0 2020. That is, the daily precipitation is on the y-axis,while that of the seasons is on the x-axis. The next diagram below it is the corresponding histogram. The histogram displays the frequencies of the daily precipitation.</w:t>
+      </w:r>
+    </w:p>
+    <w:p>
+      <w:pPr>
+        <w:spacing w:before="0" w:after="0" w:line="240"/>
+        <w:ind w:right="0" w:left="0" w:firstLine="0"/>
+        <w:jc w:val="both"/>
+        <w:rPr>
+          <w:rFonts w:ascii="Times New Roman" w:hAnsi="Times New Roman" w:cs="Times New Roman" w:eastAsia="Times New Roman"/>
+          <w:color w:val="auto"/>
+          <w:spacing w:val="0"/>
+          <w:position w:val="0"/>
+          <w:sz w:val="24"/>
+          <w:shd w:fill="auto" w:val="clear"/>
+        </w:rPr>
+      </w:pPr>
+      <w:r>
+        <w:rPr>
+          <w:rFonts w:ascii="Times New Roman" w:hAnsi="Times New Roman" w:cs="Times New Roman" w:eastAsia="Times New Roman"/>
+          <w:color w:val="auto"/>
+          <w:spacing w:val="0"/>
+          <w:position w:val="0"/>
+          <w:sz w:val="24"/>
+          <w:shd w:fill="auto" w:val="clear"/>
+        </w:rPr>
+        <w:t xml:space="preserve">From the boxplots,we can see that the distribution of the daily precipitation across the four seasons. The central line across each box represent the median, this is close to zero in all seasons,meaning most days have little or no rainfall. Also the boxes being small indicate light precipitation or dry days dominance. The plots have many individual points or dots scathered above each box,these are outliers,indicating days with unusual high rainfall. They are heavy rain that are infrequent. </w:t>
+      </w:r>
+    </w:p>
+    <w:p>
+      <w:pPr>
+        <w:spacing w:before="0" w:after="0" w:line="240"/>
+        <w:ind w:right="0" w:left="0" w:firstLine="0"/>
+        <w:jc w:val="both"/>
+        <w:rPr>
+          <w:rFonts w:ascii="Times New Roman" w:hAnsi="Times New Roman" w:cs="Times New Roman" w:eastAsia="Times New Roman"/>
+          <w:color w:val="auto"/>
+          <w:spacing w:val="0"/>
+          <w:position w:val="0"/>
+          <w:sz w:val="24"/>
+          <w:shd w:fill="auto" w:val="clear"/>
+        </w:rPr>
+      </w:pPr>
+    </w:p>
+    <w:p>
+      <w:pPr>
+        <w:spacing w:before="0" w:after="0" w:line="240"/>
+        <w:ind w:right="0" w:left="0" w:firstLine="0"/>
+        <w:jc w:val="both"/>
+        <w:rPr>
+          <w:rFonts w:ascii="Times New Roman" w:hAnsi="Times New Roman" w:cs="Times New Roman" w:eastAsia="Times New Roman"/>
+          <w:b/>
+          <w:color w:val="auto"/>
+          <w:spacing w:val="0"/>
+          <w:position w:val="0"/>
+          <w:sz w:val="24"/>
+          <w:shd w:fill="auto" w:val="clear"/>
+        </w:rPr>
+      </w:pPr>
+    </w:p>
+    <w:p>
+      <w:pPr>
+        <w:spacing w:before="0" w:after="0" w:line="240"/>
+        <w:ind w:right="0" w:left="0" w:firstLine="0"/>
+        <w:jc w:val="both"/>
+        <w:rPr>
+          <w:rFonts w:ascii="Times New Roman" w:hAnsi="Times New Roman" w:cs="Times New Roman" w:eastAsia="Times New Roman"/>
+          <w:b/>
+          <w:color w:val="auto"/>
+          <w:spacing w:val="0"/>
+          <w:position w:val="0"/>
+          <w:sz w:val="24"/>
+          <w:shd w:fill="auto" w:val="clear"/>
+        </w:rPr>
+      </w:pPr>
+    </w:p>
+    <w:p>
+      <w:pPr>
+        <w:spacing w:before="0" w:after="0" w:line="240"/>
+        <w:ind w:right="0" w:left="0" w:firstLine="0"/>
+        <w:jc w:val="both"/>
+        <w:rPr>
+          <w:rFonts w:ascii="Times New Roman" w:hAnsi="Times New Roman" w:cs="Times New Roman" w:eastAsia="Times New Roman"/>
+          <w:b/>
+          <w:color w:val="auto"/>
+          <w:spacing w:val="0"/>
+          <w:position w:val="0"/>
+          <w:sz w:val="24"/>
+          <w:shd w:fill="auto" w:val="clear"/>
+        </w:rPr>
+      </w:pPr>
+    </w:p>
+    <w:p>
+      <w:pPr>
+        <w:spacing w:before="0" w:after="0" w:line="240"/>
+        <w:ind w:right="0" w:left="0" w:firstLine="0"/>
+        <w:jc w:val="both"/>
+        <w:rPr>
+          <w:rFonts w:ascii="Times New Roman" w:hAnsi="Times New Roman" w:cs="Times New Roman" w:eastAsia="Times New Roman"/>
+          <w:b/>
+          <w:color w:val="auto"/>
+          <w:spacing w:val="0"/>
+          <w:position w:val="0"/>
+          <w:sz w:val="24"/>
+          <w:shd w:fill="auto" w:val="clear"/>
+        </w:rPr>
+      </w:pPr>
+    </w:p>
+    <w:p>
+      <w:pPr>
+        <w:spacing w:before="0" w:after="0" w:line="240"/>
+        <w:ind w:right="0" w:left="0" w:firstLine="0"/>
+        <w:jc w:val="both"/>
+        <w:rPr>
+          <w:rFonts w:ascii="Times New Roman" w:hAnsi="Times New Roman" w:cs="Times New Roman" w:eastAsia="Times New Roman"/>
+          <w:b/>
+          <w:color w:val="auto"/>
+          <w:spacing w:val="0"/>
+          <w:position w:val="0"/>
+          <w:sz w:val="24"/>
+          <w:shd w:fill="auto" w:val="clear"/>
+        </w:rPr>
+      </w:pPr>
+    </w:p>
+    <w:p>
+      <w:pPr>
+        <w:spacing w:before="0" w:after="0" w:line="240"/>
+        <w:ind w:right="0" w:left="0" w:firstLine="0"/>
+        <w:jc w:val="both"/>
+        <w:rPr>
+          <w:rFonts w:ascii="Times New Roman" w:hAnsi="Times New Roman" w:cs="Times New Roman" w:eastAsia="Times New Roman"/>
+          <w:b/>
+          <w:color w:val="auto"/>
+          <w:spacing w:val="0"/>
+          <w:position w:val="0"/>
+          <w:sz w:val="24"/>
+          <w:shd w:fill="auto" w:val="clear"/>
+        </w:rPr>
+      </w:pPr>
+    </w:p>
+    <w:p>
+      <w:pPr>
+        <w:spacing w:before="0" w:after="0" w:line="240"/>
+        <w:ind w:right="0" w:left="0" w:firstLine="0"/>
+        <w:jc w:val="both"/>
+        <w:rPr>
+          <w:rFonts w:ascii="Times New Roman" w:hAnsi="Times New Roman" w:cs="Times New Roman" w:eastAsia="Times New Roman"/>
+          <w:b/>
+          <w:color w:val="auto"/>
+          <w:spacing w:val="0"/>
+          <w:position w:val="0"/>
+          <w:sz w:val="24"/>
+          <w:shd w:fill="auto" w:val="clear"/>
+        </w:rPr>
+      </w:pPr>
+    </w:p>
+    <w:p>
+      <w:pPr>
+        <w:spacing w:before="0" w:after="0" w:line="240"/>
+        <w:ind w:right="0" w:left="0" w:firstLine="0"/>
+        <w:jc w:val="both"/>
+        <w:rPr>
+          <w:rFonts w:ascii="Times New Roman" w:hAnsi="Times New Roman" w:cs="Times New Roman" w:eastAsia="Times New Roman"/>
+          <w:b/>
+          <w:color w:val="auto"/>
+          <w:spacing w:val="0"/>
+          <w:position w:val="0"/>
+          <w:sz w:val="24"/>
+          <w:shd w:fill="auto" w:val="clear"/>
+        </w:rPr>
+      </w:pPr>
+    </w:p>
+    <w:p>
+      <w:pPr>
+        <w:spacing w:before="0" w:after="0" w:line="240"/>
+        <w:ind w:right="0" w:left="0" w:firstLine="0"/>
+        <w:jc w:val="both"/>
+        <w:rPr>
+          <w:rFonts w:ascii="Times New Roman" w:hAnsi="Times New Roman" w:cs="Times New Roman" w:eastAsia="Times New Roman"/>
+          <w:b/>
+          <w:color w:val="auto"/>
+          <w:spacing w:val="0"/>
+          <w:position w:val="0"/>
+          <w:sz w:val="24"/>
+          <w:shd w:fill="auto" w:val="clear"/>
+        </w:rPr>
+      </w:pPr>
+    </w:p>
+    <w:p>
+      <w:pPr>
+        <w:spacing w:before="0" w:after="0" w:line="240"/>
+        <w:ind w:right="0" w:left="0" w:firstLine="0"/>
+        <w:jc w:val="both"/>
+        <w:rPr>
+          <w:rFonts w:ascii="Times New Roman" w:hAnsi="Times New Roman" w:cs="Times New Roman" w:eastAsia="Times New Roman"/>
+          <w:b/>
+          <w:color w:val="auto"/>
+          <w:spacing w:val="0"/>
+          <w:position w:val="0"/>
+          <w:sz w:val="24"/>
+          <w:shd w:fill="auto" w:val="clear"/>
+        </w:rPr>
+      </w:pPr>
+    </w:p>
+    <w:p>
+      <w:pPr>
+        <w:spacing w:before="0" w:after="0" w:line="240"/>
+        <w:ind w:right="0" w:left="0" w:firstLine="0"/>
+        <w:jc w:val="both"/>
+        <w:rPr>
+          <w:rFonts w:ascii="Times New Roman" w:hAnsi="Times New Roman" w:cs="Times New Roman" w:eastAsia="Times New Roman"/>
+          <w:b/>
+          <w:color w:val="auto"/>
+          <w:spacing w:val="0"/>
+          <w:position w:val="0"/>
+          <w:sz w:val="24"/>
+          <w:shd w:fill="auto" w:val="clear"/>
+        </w:rPr>
+      </w:pPr>
+    </w:p>
+    <w:p>
+      <w:pPr>
+        <w:spacing w:before="0" w:after="0" w:line="240"/>
+        <w:ind w:right="0" w:left="0" w:firstLine="0"/>
+        <w:jc w:val="both"/>
+        <w:rPr>
+          <w:rFonts w:ascii="Times New Roman" w:hAnsi="Times New Roman" w:cs="Times New Roman" w:eastAsia="Times New Roman"/>
+          <w:b/>
+          <w:color w:val="auto"/>
+          <w:spacing w:val="0"/>
+          <w:position w:val="0"/>
+          <w:sz w:val="24"/>
+          <w:shd w:fill="auto" w:val="clear"/>
+        </w:rPr>
+      </w:pPr>
+    </w:p>
+    <w:p>
+      <w:pPr>
+        <w:spacing w:before="0" w:after="0" w:line="240"/>
+        <w:ind w:right="0" w:left="0" w:firstLine="0"/>
+        <w:jc w:val="both"/>
+        <w:rPr>
+          <w:rFonts w:ascii="Times New Roman" w:hAnsi="Times New Roman" w:cs="Times New Roman" w:eastAsia="Times New Roman"/>
+          <w:b/>
+          <w:color w:val="auto"/>
+          <w:spacing w:val="0"/>
+          <w:position w:val="0"/>
+          <w:sz w:val="24"/>
+          <w:shd w:fill="auto" w:val="clear"/>
+        </w:rPr>
+      </w:pPr>
+    </w:p>
+    <w:p>
+      <w:pPr>
+        <w:spacing w:before="0" w:after="0" w:line="240"/>
+        <w:ind w:right="0" w:left="0" w:firstLine="0"/>
+        <w:jc w:val="both"/>
+        <w:rPr>
+          <w:rFonts w:ascii="Times New Roman" w:hAnsi="Times New Roman" w:cs="Times New Roman" w:eastAsia="Times New Roman"/>
+          <w:b/>
+          <w:color w:val="auto"/>
+          <w:spacing w:val="0"/>
+          <w:position w:val="0"/>
+          <w:sz w:val="24"/>
+          <w:shd w:fill="auto" w:val="clear"/>
+        </w:rPr>
+      </w:pPr>
+    </w:p>
+    <w:p>
+      <w:pPr>
+        <w:spacing w:before="0" w:after="0" w:line="240"/>
+        <w:ind w:right="0" w:left="0" w:firstLine="0"/>
+        <w:jc w:val="both"/>
+        <w:rPr>
+          <w:rFonts w:ascii="Times New Roman" w:hAnsi="Times New Roman" w:cs="Times New Roman" w:eastAsia="Times New Roman"/>
+          <w:b/>
+          <w:color w:val="auto"/>
+          <w:spacing w:val="0"/>
+          <w:position w:val="0"/>
+          <w:sz w:val="24"/>
+          <w:shd w:fill="auto" w:val="clear"/>
+        </w:rPr>
+      </w:pPr>
+    </w:p>
+    <w:p>
+      <w:pPr>
+        <w:spacing w:before="0" w:after="0" w:line="240"/>
+        <w:ind w:right="0" w:left="0" w:firstLine="0"/>
+        <w:jc w:val="both"/>
+        <w:rPr>
+          <w:rFonts w:ascii="Times New Roman" w:hAnsi="Times New Roman" w:cs="Times New Roman" w:eastAsia="Times New Roman"/>
+          <w:b/>
+          <w:color w:val="auto"/>
+          <w:spacing w:val="0"/>
+          <w:position w:val="0"/>
+          <w:sz w:val="24"/>
+          <w:shd w:fill="auto" w:val="clear"/>
+        </w:rPr>
+      </w:pPr>
+    </w:p>
+    <w:p>
+      <w:pPr>
+        <w:spacing w:before="0" w:after="0" w:line="240"/>
+        <w:ind w:right="0" w:left="0" w:firstLine="0"/>
+        <w:jc w:val="both"/>
+        <w:rPr>
+          <w:rFonts w:ascii="Times New Roman" w:hAnsi="Times New Roman" w:cs="Times New Roman" w:eastAsia="Times New Roman"/>
+          <w:b/>
+          <w:color w:val="auto"/>
+          <w:spacing w:val="0"/>
+          <w:position w:val="0"/>
+          <w:sz w:val="24"/>
+          <w:shd w:fill="auto" w:val="clear"/>
+        </w:rPr>
+      </w:pPr>
+    </w:p>
+    <w:p>
+      <w:pPr>
+        <w:spacing w:before="0" w:after="0" w:line="240"/>
+        <w:ind w:right="0" w:left="0" w:firstLine="0"/>
+        <w:jc w:val="both"/>
+        <w:rPr>
+          <w:rFonts w:ascii="Times New Roman" w:hAnsi="Times New Roman" w:cs="Times New Roman" w:eastAsia="Times New Roman"/>
+          <w:b/>
+          <w:color w:val="auto"/>
+          <w:spacing w:val="0"/>
+          <w:position w:val="0"/>
+          <w:sz w:val="24"/>
+          <w:shd w:fill="auto" w:val="clear"/>
+        </w:rPr>
+      </w:pPr>
+    </w:p>
+    <w:p>
+      <w:pPr>
+        <w:spacing w:before="0" w:after="0" w:line="240"/>
+        <w:ind w:right="0" w:left="0" w:firstLine="0"/>
+        <w:jc w:val="both"/>
+        <w:rPr>
+          <w:rFonts w:ascii="Times New Roman" w:hAnsi="Times New Roman" w:cs="Times New Roman" w:eastAsia="Times New Roman"/>
+          <w:b/>
+          <w:color w:val="auto"/>
+          <w:spacing w:val="0"/>
+          <w:position w:val="0"/>
+          <w:sz w:val="24"/>
+          <w:shd w:fill="auto" w:val="clear"/>
+        </w:rPr>
+      </w:pPr>
+    </w:p>
+    <w:p>
+      <w:pPr>
+        <w:spacing w:before="0" w:after="0" w:line="240"/>
+        <w:ind w:right="0" w:left="0" w:firstLine="0"/>
+        <w:jc w:val="both"/>
+        <w:rPr>
+          <w:rFonts w:ascii="Times New Roman" w:hAnsi="Times New Roman" w:cs="Times New Roman" w:eastAsia="Times New Roman"/>
+          <w:b/>
+          <w:color w:val="auto"/>
+          <w:spacing w:val="0"/>
+          <w:position w:val="0"/>
+          <w:sz w:val="24"/>
+          <w:shd w:fill="auto" w:val="clear"/>
+        </w:rPr>
+      </w:pPr>
+    </w:p>
+    <w:p>
+      <w:pPr>
+        <w:spacing w:before="0" w:after="0" w:line="240"/>
+        <w:ind w:right="0" w:left="0" w:firstLine="0"/>
+        <w:jc w:val="both"/>
+        <w:rPr>
+          <w:rFonts w:ascii="Times New Roman" w:hAnsi="Times New Roman" w:cs="Times New Roman" w:eastAsia="Times New Roman"/>
+          <w:b/>
+          <w:color w:val="auto"/>
+          <w:spacing w:val="0"/>
+          <w:position w:val="0"/>
+          <w:sz w:val="24"/>
+          <w:shd w:fill="auto" w:val="clear"/>
+        </w:rPr>
+      </w:pPr>
+    </w:p>
+    <w:p>
+      <w:pPr>
+        <w:spacing w:before="0" w:after="0" w:line="240"/>
+        <w:ind w:right="0" w:left="0" w:firstLine="0"/>
+        <w:jc w:val="both"/>
+        <w:rPr>
+          <w:rFonts w:ascii="Times New Roman" w:hAnsi="Times New Roman" w:cs="Times New Roman" w:eastAsia="Times New Roman"/>
+          <w:b/>
+          <w:color w:val="auto"/>
+          <w:spacing w:val="0"/>
+          <w:position w:val="0"/>
+          <w:sz w:val="24"/>
+          <w:shd w:fill="auto" w:val="clear"/>
+        </w:rPr>
+      </w:pPr>
+    </w:p>
+    <w:p>
+      <w:pPr>
+        <w:spacing w:before="0" w:after="0" w:line="240"/>
+        <w:ind w:right="0" w:left="0" w:firstLine="0"/>
+        <w:jc w:val="both"/>
+        <w:rPr>
+          <w:rFonts w:ascii="Times New Roman" w:hAnsi="Times New Roman" w:cs="Times New Roman" w:eastAsia="Times New Roman"/>
+          <w:b/>
+          <w:color w:val="auto"/>
+          <w:spacing w:val="0"/>
+          <w:position w:val="0"/>
+          <w:sz w:val="24"/>
+          <w:shd w:fill="auto" w:val="clear"/>
+        </w:rPr>
+      </w:pPr>
+    </w:p>
+    <w:p>
+      <w:pPr>
+        <w:spacing w:before="0" w:after="0" w:line="240"/>
+        <w:ind w:right="0" w:left="0" w:firstLine="0"/>
+        <w:jc w:val="both"/>
+        <w:rPr>
+          <w:rFonts w:ascii="Times New Roman" w:hAnsi="Times New Roman" w:cs="Times New Roman" w:eastAsia="Times New Roman"/>
+          <w:b/>
+          <w:color w:val="auto"/>
+          <w:spacing w:val="0"/>
+          <w:position w:val="0"/>
+          <w:sz w:val="24"/>
+          <w:shd w:fill="auto" w:val="clear"/>
+        </w:rPr>
+      </w:pPr>
+    </w:p>
+    <w:p>
+      <w:pPr>
+        <w:spacing w:before="0" w:after="0" w:line="240"/>
+        <w:ind w:right="0" w:left="0" w:firstLine="0"/>
+        <w:jc w:val="both"/>
+        <w:rPr>
+          <w:rFonts w:ascii="Times New Roman" w:hAnsi="Times New Roman" w:cs="Times New Roman" w:eastAsia="Times New Roman"/>
+          <w:b/>
+          <w:color w:val="auto"/>
+          <w:spacing w:val="0"/>
+          <w:position w:val="0"/>
+          <w:sz w:val="24"/>
+          <w:shd w:fill="auto" w:val="clear"/>
+        </w:rPr>
+      </w:pPr>
+    </w:p>
+    <w:p>
+      <w:pPr>
+        <w:spacing w:before="0" w:after="0" w:line="240"/>
+        <w:ind w:right="0" w:left="0" w:firstLine="0"/>
+        <w:jc w:val="both"/>
+        <w:rPr>
+          <w:rFonts w:ascii="Times New Roman" w:hAnsi="Times New Roman" w:cs="Times New Roman" w:eastAsia="Times New Roman"/>
+          <w:b/>
+          <w:color w:val="auto"/>
+          <w:spacing w:val="0"/>
+          <w:position w:val="0"/>
+          <w:sz w:val="24"/>
+          <w:shd w:fill="auto" w:val="clear"/>
+        </w:rPr>
+      </w:pPr>
+    </w:p>
+    <w:p>
+      <w:pPr>
+        <w:spacing w:before="0" w:after="0" w:line="240"/>
+        <w:ind w:right="0" w:left="0" w:firstLine="0"/>
+        <w:jc w:val="both"/>
+        <w:rPr>
+          <w:rFonts w:ascii="Times New Roman" w:hAnsi="Times New Roman" w:cs="Times New Roman" w:eastAsia="Times New Roman"/>
+          <w:b/>
+          <w:color w:val="auto"/>
+          <w:spacing w:val="0"/>
+          <w:position w:val="0"/>
+          <w:sz w:val="24"/>
+          <w:shd w:fill="auto" w:val="clear"/>
+        </w:rPr>
+      </w:pPr>
+    </w:p>
+    <w:p>
+      <w:pPr>
+        <w:spacing w:before="0" w:after="0" w:line="240"/>
+        <w:ind w:right="0" w:left="0" w:firstLine="0"/>
+        <w:jc w:val="both"/>
+        <w:rPr>
+          <w:rFonts w:ascii="Times New Roman" w:hAnsi="Times New Roman" w:cs="Times New Roman" w:eastAsia="Times New Roman"/>
+          <w:b/>
+          <w:color w:val="auto"/>
+          <w:spacing w:val="0"/>
+          <w:position w:val="0"/>
+          <w:sz w:val="24"/>
+          <w:shd w:fill="auto" w:val="clear"/>
+        </w:rPr>
+      </w:pPr>
+    </w:p>
+    <w:p>
+      <w:pPr>
+        <w:spacing w:before="0" w:after="0" w:line="240"/>
+        <w:ind w:right="0" w:left="0" w:firstLine="0"/>
+        <w:jc w:val="both"/>
+        <w:rPr>
+          <w:rFonts w:ascii="Times New Roman" w:hAnsi="Times New Roman" w:cs="Times New Roman" w:eastAsia="Times New Roman"/>
+          <w:b/>
+          <w:color w:val="auto"/>
+          <w:spacing w:val="0"/>
+          <w:position w:val="0"/>
+          <w:sz w:val="24"/>
+          <w:shd w:fill="auto" w:val="clear"/>
+        </w:rPr>
+      </w:pPr>
+    </w:p>
+    <w:p>
+      <w:pPr>
+        <w:spacing w:before="0" w:after="0" w:line="240"/>
+        <w:ind w:right="0" w:left="0" w:firstLine="0"/>
+        <w:jc w:val="both"/>
+        <w:rPr>
+          <w:rFonts w:ascii="Times New Roman" w:hAnsi="Times New Roman" w:cs="Times New Roman" w:eastAsia="Times New Roman"/>
+          <w:b/>
+          <w:color w:val="auto"/>
+          <w:spacing w:val="0"/>
+          <w:position w:val="0"/>
+          <w:sz w:val="24"/>
+          <w:shd w:fill="auto" w:val="clear"/>
+        </w:rPr>
+      </w:pPr>
+    </w:p>
+    <w:p>
+      <w:pPr>
+        <w:spacing w:before="0" w:after="0" w:line="240"/>
+        <w:ind w:right="0" w:left="0" w:firstLine="0"/>
+        <w:jc w:val="both"/>
+        <w:rPr>
+          <w:rFonts w:ascii="Times New Roman" w:hAnsi="Times New Roman" w:cs="Times New Roman" w:eastAsia="Times New Roman"/>
+          <w:b/>
+          <w:color w:val="auto"/>
+          <w:spacing w:val="0"/>
+          <w:position w:val="0"/>
+          <w:sz w:val="24"/>
+          <w:shd w:fill="auto" w:val="clear"/>
+        </w:rPr>
+      </w:pPr>
+    </w:p>
+    <w:p>
+      <w:pPr>
+        <w:spacing w:before="0" w:after="0" w:line="240"/>
+        <w:ind w:right="0" w:left="0" w:firstLine="0"/>
+        <w:jc w:val="both"/>
+        <w:rPr>
+          <w:rFonts w:ascii="Times New Roman" w:hAnsi="Times New Roman" w:cs="Times New Roman" w:eastAsia="Times New Roman"/>
+          <w:b/>
+          <w:color w:val="auto"/>
+          <w:spacing w:val="0"/>
+          <w:position w:val="0"/>
+          <w:sz w:val="24"/>
+          <w:shd w:fill="auto" w:val="clear"/>
+        </w:rPr>
+      </w:pPr>
+    </w:p>
+    <w:p>
+      <w:pPr>
+        <w:spacing w:before="0" w:after="0" w:line="240"/>
+        <w:ind w:right="0" w:left="0" w:firstLine="0"/>
+        <w:jc w:val="both"/>
+        <w:rPr>
+          <w:rFonts w:ascii="Times New Roman" w:hAnsi="Times New Roman" w:cs="Times New Roman" w:eastAsia="Times New Roman"/>
+          <w:b/>
+          <w:color w:val="auto"/>
+          <w:spacing w:val="0"/>
+          <w:position w:val="0"/>
+          <w:sz w:val="24"/>
+          <w:shd w:fill="auto" w:val="clear"/>
+        </w:rPr>
+      </w:pPr>
+    </w:p>
+    <w:p>
+      <w:pPr>
+        <w:spacing w:before="0" w:after="0" w:line="240"/>
+        <w:ind w:right="0" w:left="0" w:firstLine="0"/>
+        <w:jc w:val="both"/>
+        <w:rPr>
+          <w:rFonts w:ascii="Times New Roman" w:hAnsi="Times New Roman" w:cs="Times New Roman" w:eastAsia="Times New Roman"/>
+          <w:b/>
+          <w:color w:val="auto"/>
+          <w:spacing w:val="0"/>
+          <w:position w:val="0"/>
+          <w:sz w:val="24"/>
+          <w:shd w:fill="auto" w:val="clear"/>
+        </w:rPr>
+      </w:pPr>
+    </w:p>
+    <w:p>
+      <w:pPr>
+        <w:spacing w:before="0" w:after="0" w:line="240"/>
+        <w:ind w:right="0" w:left="0" w:firstLine="0"/>
+        <w:jc w:val="both"/>
+        <w:rPr>
+          <w:rFonts w:ascii="Times New Roman" w:hAnsi="Times New Roman" w:cs="Times New Roman" w:eastAsia="Times New Roman"/>
+          <w:b/>
+          <w:color w:val="auto"/>
+          <w:spacing w:val="0"/>
+          <w:position w:val="0"/>
+          <w:sz w:val="24"/>
+          <w:shd w:fill="auto" w:val="clear"/>
+        </w:rPr>
+      </w:pPr>
+    </w:p>
+    <w:p>
+      <w:pPr>
+        <w:spacing w:before="0" w:after="0" w:line="240"/>
+        <w:ind w:right="0" w:left="0" w:firstLine="0"/>
+        <w:jc w:val="both"/>
+        <w:rPr>
+          <w:rFonts w:ascii="Times New Roman" w:hAnsi="Times New Roman" w:cs="Times New Roman" w:eastAsia="Times New Roman"/>
+          <w:b/>
+          <w:color w:val="auto"/>
+          <w:spacing w:val="0"/>
+          <w:position w:val="0"/>
+          <w:sz w:val="24"/>
+          <w:shd w:fill="auto" w:val="clear"/>
+        </w:rPr>
+      </w:pPr>
+    </w:p>
+    <w:p>
+      <w:pPr>
+        <w:spacing w:before="0" w:after="0" w:line="240"/>
+        <w:ind w:right="0" w:left="0" w:firstLine="0"/>
+        <w:jc w:val="both"/>
+        <w:rPr>
+          <w:rFonts w:ascii="Times New Roman" w:hAnsi="Times New Roman" w:cs="Times New Roman" w:eastAsia="Times New Roman"/>
+          <w:b/>
+          <w:color w:val="auto"/>
+          <w:spacing w:val="0"/>
+          <w:position w:val="0"/>
+          <w:sz w:val="24"/>
+          <w:shd w:fill="auto" w:val="clear"/>
+        </w:rPr>
+      </w:pPr>
+    </w:p>
+    <w:p>
+      <w:pPr>
+        <w:spacing w:before="0" w:after="0" w:line="240"/>
+        <w:ind w:right="0" w:left="0" w:firstLine="0"/>
+        <w:jc w:val="both"/>
+        <w:rPr>
+          <w:rFonts w:ascii="Times New Roman" w:hAnsi="Times New Roman" w:cs="Times New Roman" w:eastAsia="Times New Roman"/>
+          <w:b/>
+          <w:color w:val="auto"/>
+          <w:spacing w:val="0"/>
+          <w:position w:val="0"/>
+          <w:sz w:val="24"/>
+          <w:shd w:fill="auto" w:val="clear"/>
+        </w:rPr>
+      </w:pPr>
+    </w:p>
+    <w:p>
+      <w:pPr>
+        <w:spacing w:before="0" w:after="0" w:line="240"/>
+        <w:ind w:right="0" w:left="0" w:firstLine="0"/>
+        <w:jc w:val="both"/>
+        <w:rPr>
+          <w:rFonts w:ascii="Times New Roman" w:hAnsi="Times New Roman" w:cs="Times New Roman" w:eastAsia="Times New Roman"/>
+          <w:b/>
+          <w:color w:val="auto"/>
+          <w:spacing w:val="0"/>
+          <w:position w:val="0"/>
+          <w:sz w:val="24"/>
+          <w:shd w:fill="auto" w:val="clear"/>
+        </w:rPr>
+      </w:pPr>
+    </w:p>
+    <w:p>
+      <w:pPr>
+        <w:spacing w:before="0" w:after="0" w:line="240"/>
+        <w:ind w:right="0" w:left="0" w:firstLine="0"/>
+        <w:jc w:val="both"/>
+        <w:rPr>
+          <w:rFonts w:ascii="Times New Roman" w:hAnsi="Times New Roman" w:cs="Times New Roman" w:eastAsia="Times New Roman"/>
+          <w:b/>
+          <w:color w:val="auto"/>
+          <w:spacing w:val="0"/>
+          <w:position w:val="0"/>
+          <w:sz w:val="24"/>
+          <w:shd w:fill="auto" w:val="clear"/>
+        </w:rPr>
+      </w:pPr>
+    </w:p>
+    <w:p>
+      <w:pPr>
+        <w:spacing w:before="0" w:after="0" w:line="240"/>
+        <w:ind w:right="0" w:left="0" w:firstLine="0"/>
+        <w:jc w:val="both"/>
+        <w:rPr>
+          <w:rFonts w:ascii="Times New Roman" w:hAnsi="Times New Roman" w:cs="Times New Roman" w:eastAsia="Times New Roman"/>
+          <w:b/>
+          <w:color w:val="auto"/>
+          <w:spacing w:val="0"/>
+          <w:position w:val="0"/>
+          <w:sz w:val="24"/>
+          <w:shd w:fill="auto" w:val="clear"/>
+        </w:rPr>
+      </w:pPr>
+    </w:p>
+    <w:p>
+      <w:pPr>
+        <w:spacing w:before="0" w:after="0" w:line="240"/>
+        <w:ind w:right="0" w:left="0" w:firstLine="0"/>
+        <w:jc w:val="both"/>
+        <w:rPr>
+          <w:rFonts w:ascii="Times New Roman" w:hAnsi="Times New Roman" w:cs="Times New Roman" w:eastAsia="Times New Roman"/>
+          <w:b/>
+          <w:color w:val="auto"/>
+          <w:spacing w:val="0"/>
+          <w:position w:val="0"/>
+          <w:sz w:val="24"/>
+          <w:shd w:fill="auto" w:val="clear"/>
+        </w:rPr>
+      </w:pPr>
+    </w:p>
+    <w:p>
+      <w:pPr>
+        <w:spacing w:before="0" w:after="0" w:line="240"/>
+        <w:ind w:right="0" w:left="0" w:firstLine="0"/>
+        <w:jc w:val="both"/>
+        <w:rPr>
+          <w:rFonts w:ascii="Times New Roman" w:hAnsi="Times New Roman" w:cs="Times New Roman" w:eastAsia="Times New Roman"/>
+          <w:b/>
+          <w:color w:val="auto"/>
+          <w:spacing w:val="0"/>
+          <w:position w:val="0"/>
+          <w:sz w:val="24"/>
+          <w:shd w:fill="auto" w:val="clear"/>
+        </w:rPr>
+      </w:pPr>
+    </w:p>
+    <w:p>
+      <w:pPr>
+        <w:spacing w:before="0" w:after="0" w:line="240"/>
+        <w:ind w:right="0" w:left="0" w:firstLine="0"/>
+        <w:jc w:val="both"/>
+        <w:rPr>
+          <w:rFonts w:ascii="Times New Roman" w:hAnsi="Times New Roman" w:cs="Times New Roman" w:eastAsia="Times New Roman"/>
+          <w:b/>
+          <w:color w:val="auto"/>
+          <w:spacing w:val="0"/>
+          <w:position w:val="0"/>
+          <w:sz w:val="24"/>
+          <w:shd w:fill="auto" w:val="clear"/>
+        </w:rPr>
+      </w:pPr>
+    </w:p>
+    <w:p>
+      <w:pPr>
+        <w:spacing w:before="0" w:after="0" w:line="240"/>
+        <w:ind w:right="0" w:left="0" w:firstLine="0"/>
+        <w:jc w:val="both"/>
+        <w:rPr>
+          <w:rFonts w:ascii="Times New Roman" w:hAnsi="Times New Roman" w:cs="Times New Roman" w:eastAsia="Times New Roman"/>
+          <w:b/>
+          <w:color w:val="auto"/>
+          <w:spacing w:val="0"/>
+          <w:position w:val="0"/>
+          <w:sz w:val="24"/>
+          <w:shd w:fill="auto" w:val="clear"/>
+        </w:rPr>
+      </w:pPr>
+    </w:p>
+    <w:p>
+      <w:pPr>
+        <w:spacing w:before="0" w:after="0" w:line="240"/>
+        <w:ind w:right="0" w:left="0" w:firstLine="0"/>
+        <w:jc w:val="both"/>
+        <w:rPr>
+          <w:rFonts w:ascii="Times New Roman" w:hAnsi="Times New Roman" w:cs="Times New Roman" w:eastAsia="Times New Roman"/>
+          <w:b/>
+          <w:color w:val="auto"/>
+          <w:spacing w:val="0"/>
+          <w:position w:val="0"/>
+          <w:sz w:val="24"/>
+          <w:shd w:fill="auto" w:val="clear"/>
+        </w:rPr>
+      </w:pPr>
+    </w:p>
+    <w:p>
+      <w:pPr>
+        <w:spacing w:before="0" w:after="0" w:line="240"/>
+        <w:ind w:right="0" w:left="0" w:firstLine="0"/>
+        <w:jc w:val="both"/>
+        <w:rPr>
+          <w:rFonts w:ascii="Times New Roman" w:hAnsi="Times New Roman" w:cs="Times New Roman" w:eastAsia="Times New Roman"/>
+          <w:b/>
+          <w:color w:val="auto"/>
+          <w:spacing w:val="0"/>
+          <w:position w:val="0"/>
+          <w:sz w:val="24"/>
+          <w:shd w:fill="auto" w:val="clear"/>
+        </w:rPr>
+      </w:pPr>
+    </w:p>
+    <w:p>
+      <w:pPr>
+        <w:spacing w:before="0" w:after="0" w:line="240"/>
+        <w:ind w:right="0" w:left="0" w:firstLine="0"/>
+        <w:jc w:val="both"/>
+        <w:rPr>
+          <w:rFonts w:ascii="Times New Roman" w:hAnsi="Times New Roman" w:cs="Times New Roman" w:eastAsia="Times New Roman"/>
+          <w:b/>
           <w:color w:val="auto"/>
           <w:spacing w:val="0"/>
           <w:position w:val="0"/>
@@ -6504,191 +7850,8 @@
           <w:sz w:val="24"/>
           <w:shd w:fill="auto" w:val="clear"/>
         </w:rPr>
-        <w:t xml:space="preserve">Research Question Relevance</w:t>
-      </w:r>
-    </w:p>
-    <w:p>
-      <w:pPr>
-        <w:spacing w:before="0" w:after="0" w:line="240"/>
-        <w:ind w:right="0" w:left="0" w:firstLine="0"/>
-        <w:jc w:val="both"/>
-        <w:rPr>
-          <w:rFonts w:ascii="Times New Roman" w:hAnsi="Times New Roman" w:cs="Times New Roman" w:eastAsia="Times New Roman"/>
-          <w:b/>
-          <w:color w:val="auto"/>
-          <w:spacing w:val="0"/>
-          <w:position w:val="0"/>
-          <w:sz w:val="24"/>
-          <w:shd w:fill="auto" w:val="clear"/>
-        </w:rPr>
-      </w:pPr>
-      <w:r>
-        <w:rPr>
-          <w:rFonts w:ascii="Times New Roman" w:hAnsi="Times New Roman" w:cs="Times New Roman" w:eastAsia="Times New Roman"/>
-          <w:color w:val="auto"/>
-          <w:spacing w:val="0"/>
-          <w:position w:val="0"/>
-          <w:sz w:val="24"/>
-          <w:shd w:fill="auto" w:val="clear"/>
-        </w:rPr>
-        <w:t xml:space="preserve">  </w:t>
-        <w:tab/>
-      </w:r>
-      <w:r>
-        <w:rPr>
-          <w:rFonts w:ascii="Times New Roman" w:hAnsi="Times New Roman" w:cs="Times New Roman" w:eastAsia="Times New Roman"/>
-          <w:color w:val="auto"/>
-          <w:spacing w:val="0"/>
-          <w:position w:val="0"/>
-          <w:sz w:val="24"/>
-          <w:shd w:fill="auto" w:val="clear"/>
-        </w:rPr>
-        <w:t xml:space="preserve">While there are publications that discusses national or regional seasonal changes, </w:t>
-        <w:tab/>
-        <w:t xml:space="preserve">for </w:t>
-        <w:tab/>
-      </w:r>
-      <w:r>
-        <w:rPr>
-          <w:rFonts w:ascii="Times New Roman" w:hAnsi="Times New Roman" w:cs="Times New Roman" w:eastAsia="Times New Roman"/>
-          <w:color w:val="auto"/>
-          <w:spacing w:val="0"/>
-          <w:position w:val="0"/>
-          <w:sz w:val="24"/>
-          <w:shd w:fill="auto" w:val="clear"/>
-        </w:rPr>
-        <w:t xml:space="preserve">example, State of the UK Climate 2022(Kendon et al,2022),they do not provide </w:t>
-        <w:tab/>
-        <w:t xml:space="preserve">an </w:t>
-        <w:tab/>
-        <w:t xml:space="preserve">exclusive, rigorous, statistical test of the mean daily precipitation by season </w:t>
-        <w:tab/>
-        <w:t xml:space="preserve">for </w:t>
-        <w:tab/>
-        <w:t xml:space="preserve">a single city like London, over 1979-2020. Regional seasonal averages can </w:t>
-        <w:tab/>
-        <w:t xml:space="preserve">differ </w:t>
-        <w:tab/>
-        <w:t xml:space="preserve">from urban areas due to microclimate and local convective processes. More </w:t>
-        <w:tab/>
-        <w:t xml:space="preserve">importantly, the mean-daily value can be useful for routine infrastructure load, and </w:t>
-        <w:tab/>
-        <w:t xml:space="preserve">planning. Therefore, seasonal mean differences has an </w:t>
-        <w:tab/>
-        <w:t xml:space="preserve">operational value. </w:t>
-      </w:r>
-    </w:p>
-    <w:p>
-      <w:pPr>
-        <w:spacing w:before="0" w:after="0" w:line="240"/>
-        <w:ind w:right="0" w:left="0" w:firstLine="0"/>
-        <w:jc w:val="both"/>
-        <w:rPr>
-          <w:rFonts w:ascii="Times New Roman" w:hAnsi="Times New Roman" w:cs="Times New Roman" w:eastAsia="Times New Roman"/>
-          <w:b/>
-          <w:color w:val="auto"/>
-          <w:spacing w:val="0"/>
-          <w:position w:val="0"/>
-          <w:sz w:val="24"/>
-          <w:shd w:fill="auto" w:val="clear"/>
-        </w:rPr>
-      </w:pPr>
-    </w:p>
-    <w:p>
-      <w:pPr>
-        <w:spacing w:before="0" w:after="0" w:line="240"/>
-        <w:ind w:right="0" w:left="0" w:firstLine="0"/>
-        <w:jc w:val="both"/>
-        <w:rPr>
-          <w:rFonts w:ascii="Times New Roman" w:hAnsi="Times New Roman" w:cs="Times New Roman" w:eastAsia="Times New Roman"/>
-          <w:b/>
-          <w:color w:val="auto"/>
-          <w:spacing w:val="0"/>
-          <w:position w:val="0"/>
-          <w:sz w:val="24"/>
-          <w:shd w:fill="auto" w:val="clear"/>
-        </w:rPr>
-      </w:pPr>
-    </w:p>
-    <w:p>
-      <w:pPr>
-        <w:spacing w:before="0" w:after="0" w:line="240"/>
-        <w:ind w:right="0" w:left="0" w:firstLine="0"/>
-        <w:jc w:val="both"/>
-        <w:rPr>
-          <w:rFonts w:ascii="Times New Roman" w:hAnsi="Times New Roman" w:cs="Times New Roman" w:eastAsia="Times New Roman"/>
-          <w:b/>
-          <w:color w:val="auto"/>
-          <w:spacing w:val="0"/>
-          <w:position w:val="0"/>
-          <w:sz w:val="24"/>
-          <w:shd w:fill="auto" w:val="clear"/>
-        </w:rPr>
-      </w:pPr>
-    </w:p>
-    <w:p>
-      <w:pPr>
-        <w:spacing w:before="0" w:after="0" w:line="240"/>
-        <w:ind w:right="0" w:left="0" w:firstLine="0"/>
-        <w:jc w:val="both"/>
-        <w:rPr>
-          <w:rFonts w:ascii="Times New Roman" w:hAnsi="Times New Roman" w:cs="Times New Roman" w:eastAsia="Times New Roman"/>
-          <w:b/>
-          <w:color w:val="auto"/>
-          <w:spacing w:val="0"/>
-          <w:position w:val="0"/>
-          <w:sz w:val="24"/>
-          <w:shd w:fill="auto" w:val="clear"/>
-        </w:rPr>
-      </w:pPr>
-    </w:p>
-    <w:p>
-      <w:pPr>
-        <w:spacing w:before="0" w:after="0" w:line="240"/>
-        <w:ind w:right="0" w:left="0" w:firstLine="0"/>
-        <w:jc w:val="both"/>
-        <w:rPr>
-          <w:rFonts w:ascii="Times New Roman" w:hAnsi="Times New Roman" w:cs="Times New Roman" w:eastAsia="Times New Roman"/>
-          <w:b/>
-          <w:color w:val="auto"/>
-          <w:spacing w:val="0"/>
-          <w:position w:val="0"/>
-          <w:sz w:val="24"/>
-          <w:shd w:fill="auto" w:val="clear"/>
-        </w:rPr>
-      </w:pPr>
-    </w:p>
-    <w:p>
-      <w:pPr>
-        <w:spacing w:before="0" w:after="0" w:line="240"/>
-        <w:ind w:right="0" w:left="0" w:firstLine="0"/>
-        <w:jc w:val="both"/>
-        <w:rPr>
-          <w:rFonts w:ascii="Times New Roman" w:hAnsi="Times New Roman" w:cs="Times New Roman" w:eastAsia="Times New Roman"/>
-          <w:b/>
-          <w:color w:val="auto"/>
-          <w:spacing w:val="0"/>
-          <w:position w:val="0"/>
-          <w:sz w:val="24"/>
-          <w:shd w:fill="auto" w:val="clear"/>
-        </w:rPr>
-      </w:pPr>
-    </w:p>
-    <w:p>
-      <w:pPr>
-        <w:spacing w:before="0" w:after="0" w:line="240"/>
-        <w:ind w:right="0" w:left="0" w:firstLine="0"/>
-        <w:jc w:val="both"/>
-        <w:rPr>
-          <w:rFonts w:ascii="Times New Roman" w:hAnsi="Times New Roman" w:cs="Times New Roman" w:eastAsia="Times New Roman"/>
-          <w:b/>
-          <w:color w:val="auto"/>
-          <w:spacing w:val="0"/>
-          <w:position w:val="0"/>
-          <w:sz w:val="24"/>
-          <w:shd w:fill="auto" w:val="clear"/>
-        </w:rPr>
-      </w:pPr>
+        <w:t xml:space="preserve">Reference</w:t>
+      </w:r>
     </w:p>
     <w:p>
       <w:pPr>
@@ -6697,7 +7860,6 @@
         <w:jc w:val="both"/>
         <w:rPr>
           <w:rFonts w:ascii="Times New Roman" w:hAnsi="Times New Roman" w:cs="Times New Roman" w:eastAsia="Times New Roman"/>
-          <w:b/>
           <w:color w:val="auto"/>
           <w:spacing w:val="0"/>
           <w:position w:val="0"/>
@@ -6708,7 +7870,6 @@
       <w:r>
         <w:rPr>
           <w:rFonts w:ascii="Symbol" w:hAnsi="Symbol" w:cs="Symbol" w:eastAsia="Symbol"/>
-          <w:b/>
           <w:color w:val="auto"/>
           <w:spacing w:val="0"/>
           <w:position w:val="0"/>
@@ -6721,20 +7882,19 @@
       <w:r>
         <w:rPr>
           <w:rFonts w:ascii="Times New Roman" w:hAnsi="Times New Roman" w:cs="Times New Roman" w:eastAsia="Times New Roman"/>
-          <w:b/>
-          <w:color w:val="auto"/>
-          <w:spacing w:val="0"/>
-          <w:position w:val="0"/>
-          <w:sz w:val="24"/>
-          <w:shd w:fill="auto" w:val="clear"/>
-        </w:rPr>
-        <w:t xml:space="preserve">Reference</w:t>
-      </w:r>
-    </w:p>
-    <w:p>
-      <w:pPr>
-        <w:spacing w:before="0" w:after="0" w:line="240"/>
-        <w:ind w:right="0" w:left="720" w:hanging="360"/>
+          <w:color w:val="auto"/>
+          <w:spacing w:val="0"/>
+          <w:position w:val="0"/>
+          <w:sz w:val="24"/>
+          <w:shd w:fill="auto" w:val="clear"/>
+        </w:rPr>
+        <w:t xml:space="preserve">Emmanuel F. (2022) 'London Weather Data',Kaggle,2022</w:t>
+      </w:r>
+    </w:p>
+    <w:p>
+      <w:pPr>
+        <w:spacing w:before="0" w:after="0" w:line="240"/>
+        <w:ind w:right="0" w:left="0" w:firstLine="0"/>
         <w:jc w:val="both"/>
         <w:rPr>
           <w:rFonts w:ascii="Times New Roman" w:hAnsi="Times New Roman" w:cs="Times New Roman" w:eastAsia="Times New Roman"/>
@@ -6747,44 +7907,6 @@
       </w:pPr>
       <w:r>
         <w:rPr>
-          <w:rFonts w:ascii="Symbol" w:hAnsi="Symbol" w:cs="Symbol" w:eastAsia="Symbol"/>
-          <w:color w:val="auto"/>
-          <w:spacing w:val="0"/>
-          <w:position w:val="0"/>
-          <w:sz w:val="24"/>
-          <w:shd w:fill="auto" w:val="clear"/>
-        </w:rPr>
-        <w:t xml:space="preserve">·</w:t>
-        <w:tab/>
-      </w:r>
-      <w:r>
-        <w:rPr>
-          <w:rFonts w:ascii="Times New Roman" w:hAnsi="Times New Roman" w:cs="Times New Roman" w:eastAsia="Times New Roman"/>
-          <w:color w:val="auto"/>
-          <w:spacing w:val="0"/>
-          <w:position w:val="0"/>
-          <w:sz w:val="24"/>
-          <w:shd w:fill="auto" w:val="clear"/>
-        </w:rPr>
-        <w:t xml:space="preserve">Emmanuel F. (2022) 'London Weather Data',Kaggle,2022</w:t>
-      </w:r>
-    </w:p>
-    <w:p>
-      <w:pPr>
-        <w:spacing w:before="0" w:after="0" w:line="240"/>
-        <w:ind w:right="0" w:left="0" w:firstLine="0"/>
-        <w:jc w:val="both"/>
-        <w:rPr>
-          <w:rFonts w:ascii="Times New Roman" w:hAnsi="Times New Roman" w:cs="Times New Roman" w:eastAsia="Times New Roman"/>
-          <w:color w:val="auto"/>
-          <w:spacing w:val="0"/>
-          <w:position w:val="0"/>
-          <w:sz w:val="24"/>
-          <w:shd w:fill="auto" w:val="clear"/>
-        </w:rPr>
-      </w:pPr>
-      <w:r>
-        <w:rPr>
           <w:rFonts w:ascii="Times New Roman" w:hAnsi="Times New Roman" w:cs="Times New Roman" w:eastAsia="Times New Roman"/>
           <w:color w:val="auto"/>
           <w:spacing w:val="0"/>
@@ -6794,7 +7916,7 @@
         </w:rPr>
         <w:t xml:space="preserve">           Available at: </w:t>
       </w:r>
-      <w:hyperlink xmlns:r="http://schemas.openxmlformats.org/officeDocument/2006/relationships" r:id="docRId4">
+      <w:hyperlink xmlns:r="http://schemas.openxmlformats.org/officeDocument/2006/relationships" r:id="docRId8">
         <w:r>
           <w:rPr>
             <w:rFonts w:ascii="Times New Roman" w:hAnsi="Times New Roman" w:cs="Times New Roman" w:eastAsia="Times New Roman"/>

</xml_diff>